<commit_message>
new codebook and new york times articles added
</commit_message>
<xml_diff>
--- a/Codebook V2.docx
+++ b/Codebook V2.docx
@@ -14,282 +14,15 @@
           <w:rFonts w:asciiTheme="majorHAnsi" w:hAnsiTheme="majorHAnsi" w:cstheme="majorHAnsi"/>
           <w:lang w:val="en-US"/>
         </w:rPr>
-        <w:t xml:space="preserve">In this study </w:t>
-      </w:r>
-      <w:r>
-        <w:rPr>
-          <w:rFonts w:asciiTheme="majorHAnsi" w:hAnsiTheme="majorHAnsi" w:cstheme="majorHAnsi"/>
-          <w:lang w:val="en-US"/>
-        </w:rPr>
-        <w:t>I</w:t>
-      </w:r>
-      <w:r>
-        <w:rPr>
-          <w:rFonts w:asciiTheme="majorHAnsi" w:hAnsiTheme="majorHAnsi" w:cstheme="majorHAnsi"/>
-          <w:lang w:val="en-US"/>
-        </w:rPr>
-        <w:t xml:space="preserve"> aim to identify </w:t>
-      </w:r>
-      <w:r>
-        <w:rPr>
-          <w:rFonts w:asciiTheme="majorHAnsi" w:hAnsiTheme="majorHAnsi" w:cstheme="majorHAnsi"/>
-          <w:lang w:val="en-US"/>
-        </w:rPr>
-        <w:t xml:space="preserve">and label </w:t>
-      </w:r>
-      <w:r>
-        <w:rPr>
-          <w:rFonts w:asciiTheme="majorHAnsi" w:hAnsiTheme="majorHAnsi" w:cstheme="majorHAnsi"/>
-          <w:lang w:val="en-US"/>
-        </w:rPr>
-        <w:t>meaningful text passages from (news website) articles</w:t>
-      </w:r>
-      <w:r>
-        <w:rPr>
-          <w:rFonts w:asciiTheme="majorHAnsi" w:hAnsiTheme="majorHAnsi" w:cstheme="majorHAnsi"/>
-          <w:lang w:val="en-US"/>
-        </w:rPr>
-        <w:t xml:space="preserve"> where the information of a text passage could be used</w:t>
-      </w:r>
-      <w:r>
-        <w:rPr>
-          <w:rFonts w:asciiTheme="majorHAnsi" w:hAnsiTheme="majorHAnsi" w:cstheme="majorHAnsi"/>
-          <w:lang w:val="en-US"/>
-        </w:rPr>
-        <w:t xml:space="preserve"> for constructing two different kind of data visualization tools, a bar chart and a line graph.</w:t>
-      </w:r>
-      <w:r>
-        <w:rPr>
-          <w:rFonts w:asciiTheme="majorHAnsi" w:hAnsiTheme="majorHAnsi" w:cstheme="majorHAnsi"/>
-          <w:lang w:val="en-US"/>
-        </w:rPr>
-        <w:t xml:space="preserve"> Labeling will be done</w:t>
-      </w:r>
-      <w:r>
-        <w:rPr>
-          <w:rFonts w:asciiTheme="majorHAnsi" w:hAnsiTheme="majorHAnsi" w:cstheme="majorHAnsi"/>
-          <w:lang w:val="en-US"/>
-        </w:rPr>
-        <w:t xml:space="preserve"> </w:t>
-      </w:r>
-      <w:r>
-        <w:rPr>
-          <w:rFonts w:asciiTheme="majorHAnsi" w:hAnsiTheme="majorHAnsi" w:cstheme="majorHAnsi"/>
-          <w:lang w:val="en-US"/>
-        </w:rPr>
-        <w:t xml:space="preserve">after text analysis using a codebook derived by research and data analysis. </w:t>
-      </w:r>
-      <w:r>
-        <w:rPr>
-          <w:rFonts w:asciiTheme="majorHAnsi" w:hAnsiTheme="majorHAnsi" w:cstheme="majorHAnsi"/>
-          <w:lang w:val="en-US"/>
-        </w:rPr>
-        <w:t>During the data annotation process,</w:t>
-      </w:r>
-      <w:r>
-        <w:rPr>
-          <w:rFonts w:asciiTheme="majorHAnsi" w:hAnsiTheme="majorHAnsi" w:cstheme="majorHAnsi"/>
-          <w:lang w:val="en-US"/>
-        </w:rPr>
-        <w:t xml:space="preserve"> a text passage </w:t>
-      </w:r>
-      <w:r>
-        <w:rPr>
-          <w:rFonts w:asciiTheme="majorHAnsi" w:hAnsiTheme="majorHAnsi" w:cstheme="majorHAnsi"/>
-          <w:lang w:val="en-US"/>
-        </w:rPr>
-        <w:t xml:space="preserve">will be labeled </w:t>
-      </w:r>
-      <w:r>
-        <w:rPr>
-          <w:rFonts w:asciiTheme="majorHAnsi" w:hAnsiTheme="majorHAnsi" w:cstheme="majorHAnsi"/>
-          <w:lang w:val="en-US"/>
-        </w:rPr>
-        <w:t xml:space="preserve">as (fit for) bar or line </w:t>
-      </w:r>
-      <w:r>
-        <w:rPr>
-          <w:rFonts w:asciiTheme="majorHAnsi" w:hAnsiTheme="majorHAnsi" w:cstheme="majorHAnsi"/>
-          <w:lang w:val="en-US"/>
-        </w:rPr>
-        <w:t>when</w:t>
-      </w:r>
-      <w:r>
-        <w:rPr>
-          <w:rFonts w:asciiTheme="majorHAnsi" w:hAnsiTheme="majorHAnsi" w:cstheme="majorHAnsi"/>
-          <w:lang w:val="en-US"/>
-        </w:rPr>
-        <w:t xml:space="preserve"> </w:t>
-      </w:r>
-      <w:r>
-        <w:rPr>
-          <w:rFonts w:asciiTheme="majorHAnsi" w:hAnsiTheme="majorHAnsi" w:cstheme="majorHAnsi"/>
-          <w:lang w:val="en-US"/>
-        </w:rPr>
-        <w:t xml:space="preserve">it </w:t>
-      </w:r>
-      <w:r>
-        <w:rPr>
-          <w:rFonts w:asciiTheme="majorHAnsi" w:hAnsiTheme="majorHAnsi" w:cstheme="majorHAnsi"/>
-          <w:lang w:val="en-US"/>
-        </w:rPr>
-        <w:t xml:space="preserve">match </w:t>
-      </w:r>
-      <w:r>
-        <w:rPr>
-          <w:rFonts w:asciiTheme="majorHAnsi" w:hAnsiTheme="majorHAnsi" w:cstheme="majorHAnsi"/>
-          <w:lang w:val="en-US"/>
-        </w:rPr>
-        <w:t xml:space="preserve">with one of the codes from </w:t>
-      </w:r>
-      <w:r>
-        <w:rPr>
-          <w:rFonts w:asciiTheme="majorHAnsi" w:hAnsiTheme="majorHAnsi" w:cstheme="majorHAnsi"/>
-          <w:lang w:val="en-US"/>
-        </w:rPr>
-        <w:t>the codebook</w:t>
-      </w:r>
-      <w:r>
-        <w:rPr>
-          <w:rFonts w:asciiTheme="majorHAnsi" w:hAnsiTheme="majorHAnsi" w:cstheme="majorHAnsi"/>
-          <w:lang w:val="en-US"/>
-        </w:rPr>
-        <w:t xml:space="preserve">. </w:t>
-      </w:r>
-      <w:r>
-        <w:rPr>
-          <w:rFonts w:asciiTheme="majorHAnsi" w:hAnsiTheme="majorHAnsi" w:cstheme="majorHAnsi"/>
-          <w:lang w:val="en-US"/>
-        </w:rPr>
-        <w:br/>
-      </w:r>
-      <w:r>
-        <w:rPr>
-          <w:rFonts w:asciiTheme="majorHAnsi" w:hAnsiTheme="majorHAnsi" w:cstheme="majorHAnsi"/>
-          <w:lang w:val="en-US"/>
-        </w:rPr>
-        <w:br/>
-      </w:r>
-      <w:r>
-        <w:rPr>
-          <w:rFonts w:asciiTheme="majorHAnsi" w:hAnsiTheme="majorHAnsi" w:cstheme="majorHAnsi"/>
-          <w:color w:val="000000"/>
-          <w:lang w:val="en-US"/>
-        </w:rPr>
-        <w:t>“The first step to displaying your data is to identify the independent and dependent variables in your experiment” (</w:t>
-      </w:r>
-      <w:r>
-        <w:fldChar w:fldCharType="begin"/>
-      </w:r>
-      <w:r>
-        <w:rPr>
-          <w:lang w:val="en-US"/>
-        </w:rPr>
-        <w:instrText xml:space="preserve"> HYPERLINK "http://www4.ncsu.edu/~aelarsen/vet/display/index.html" </w:instrText>
-      </w:r>
-      <w:r>
-        <w:fldChar w:fldCharType="separate"/>
-      </w:r>
-      <w:r>
-        <w:rPr>
-          <w:rStyle w:val="Hyperlink"/>
-          <w:rFonts w:asciiTheme="majorHAnsi" w:hAnsiTheme="majorHAnsi" w:cstheme="majorHAnsi"/>
-          <w:lang w:val="en-US"/>
-        </w:rPr>
-        <w:t>http://www4.ncsu.edu/~aelarsen/vet/display/index.html</w:t>
-      </w:r>
-      <w:r>
-        <w:rPr>
-          <w:rStyle w:val="Hyperlink"/>
-          <w:rFonts w:asciiTheme="majorHAnsi" w:hAnsiTheme="majorHAnsi" w:cstheme="majorHAnsi"/>
-          <w:lang w:val="en-US"/>
-        </w:rPr>
-        <w:fldChar w:fldCharType="end"/>
-      </w:r>
-      <w:r>
-        <w:rPr>
-          <w:rFonts w:asciiTheme="majorHAnsi" w:hAnsiTheme="majorHAnsi" w:cstheme="majorHAnsi"/>
-          <w:lang w:val="en-US"/>
-        </w:rPr>
-        <w:t>)</w:t>
-      </w:r>
-      <w:r>
-        <w:rPr>
-          <w:rFonts w:asciiTheme="majorHAnsi" w:hAnsiTheme="majorHAnsi" w:cstheme="majorHAnsi"/>
-          <w:color w:val="000000"/>
-          <w:lang w:val="en-US"/>
-        </w:rPr>
-        <w:t xml:space="preserve">. If we translate this into text analysis where we determine </w:t>
-      </w:r>
-      <w:r>
-        <w:rPr>
-          <w:rFonts w:asciiTheme="majorHAnsi" w:hAnsiTheme="majorHAnsi" w:cstheme="majorHAnsi"/>
-          <w:color w:val="000000"/>
-          <w:lang w:val="en-US"/>
-        </w:rPr>
-        <w:t xml:space="preserve">how to transform </w:t>
-      </w:r>
-      <w:r>
-        <w:rPr>
-          <w:rFonts w:asciiTheme="majorHAnsi" w:hAnsiTheme="majorHAnsi" w:cstheme="majorHAnsi"/>
-          <w:color w:val="000000"/>
-          <w:lang w:val="en-US"/>
-        </w:rPr>
-        <w:t xml:space="preserve">raw information </w:t>
-      </w:r>
-      <w:r>
-        <w:rPr>
-          <w:rFonts w:asciiTheme="majorHAnsi" w:hAnsiTheme="majorHAnsi" w:cstheme="majorHAnsi"/>
-          <w:color w:val="000000"/>
-          <w:lang w:val="en-US"/>
-        </w:rPr>
-        <w:t xml:space="preserve">into meaningful text passages for </w:t>
-      </w:r>
-      <w:r>
-        <w:rPr>
-          <w:rFonts w:asciiTheme="majorHAnsi" w:hAnsiTheme="majorHAnsi" w:cstheme="majorHAnsi"/>
-          <w:color w:val="000000"/>
-          <w:lang w:val="en-US"/>
-        </w:rPr>
-        <w:t>coding of the articles</w:t>
-      </w:r>
-      <w:r>
-        <w:rPr>
-          <w:rFonts w:asciiTheme="majorHAnsi" w:hAnsiTheme="majorHAnsi" w:cstheme="majorHAnsi"/>
-          <w:color w:val="000000"/>
-          <w:lang w:val="en-US"/>
-        </w:rPr>
-        <w:t xml:space="preserve">, </w:t>
-      </w:r>
-      <w:r>
-        <w:rPr>
-          <w:rFonts w:asciiTheme="majorHAnsi" w:hAnsiTheme="majorHAnsi" w:cstheme="majorHAnsi"/>
-          <w:color w:val="000000"/>
-          <w:lang w:val="en-US"/>
-        </w:rPr>
-        <w:t xml:space="preserve">we </w:t>
-      </w:r>
-      <w:r>
-        <w:rPr>
-          <w:rFonts w:asciiTheme="majorHAnsi" w:hAnsiTheme="majorHAnsi" w:cstheme="majorHAnsi"/>
-          <w:color w:val="000000"/>
-          <w:lang w:val="en-US"/>
-        </w:rPr>
-        <w:t xml:space="preserve">have to be sure that a text passage contains both variables. </w:t>
-      </w:r>
-      <w:r>
-        <w:rPr>
-          <w:rFonts w:asciiTheme="majorHAnsi" w:hAnsiTheme="majorHAnsi" w:cstheme="majorHAnsi"/>
-          <w:color w:val="000000"/>
-          <w:lang w:val="en-US"/>
-        </w:rPr>
-        <w:t xml:space="preserve">This will be the starting assumption. </w:t>
+        <w:t xml:space="preserve">In this study, I aim to identify and label meaningful text passages from (news website) articles where the information of a text passage could be used for constructing two different kinds of data visualization tools, a bar chart and a line graph. Labelling will be done after text analysis using a codebook derived by research and data analysis. During the data annotation process, a text passage will be labelled as (fit for) bar or line when it matches with one of the codes from the codebook. </w:t>
       </w:r>
     </w:p>
     <w:p>
       <w:pPr>
         <w:rPr>
           <w:rFonts w:asciiTheme="majorHAnsi" w:hAnsiTheme="majorHAnsi" w:cstheme="majorHAnsi"/>
+          <w:color w:val="222222"/>
+          <w:shd w:val="clear" w:color="auto" w:fill="FFFFFF"/>
           <w:lang w:val="en-US"/>
         </w:rPr>
       </w:pPr>
@@ -298,164 +31,754 @@
           <w:rFonts w:asciiTheme="majorHAnsi" w:hAnsiTheme="majorHAnsi" w:cstheme="majorHAnsi"/>
           <w:lang w:val="en-US"/>
         </w:rPr>
-        <w:t xml:space="preserve">The </w:t>
-      </w:r>
-      <w:r>
-        <w:rPr>
-          <w:rFonts w:asciiTheme="majorHAnsi" w:hAnsiTheme="majorHAnsi" w:cstheme="majorHAnsi"/>
-          <w:lang w:val="en-US"/>
-        </w:rPr>
-        <w:t>first</w:t>
-      </w:r>
-      <w:r>
-        <w:rPr>
-          <w:rFonts w:asciiTheme="majorHAnsi" w:hAnsiTheme="majorHAnsi" w:cstheme="majorHAnsi"/>
-          <w:lang w:val="en-US"/>
-        </w:rPr>
-        <w:t xml:space="preserve"> </w:t>
-      </w:r>
-      <w:r>
-        <w:rPr>
-          <w:rFonts w:asciiTheme="majorHAnsi" w:hAnsiTheme="majorHAnsi" w:cstheme="majorHAnsi"/>
-          <w:lang w:val="en-US"/>
-        </w:rPr>
-        <w:t>step in developing</w:t>
-      </w:r>
-      <w:r>
-        <w:rPr>
-          <w:rFonts w:asciiTheme="majorHAnsi" w:hAnsiTheme="majorHAnsi" w:cstheme="majorHAnsi"/>
-          <w:lang w:val="en-US"/>
-        </w:rPr>
-        <w:t xml:space="preserve"> a codebook</w:t>
-      </w:r>
-      <w:r>
-        <w:rPr>
-          <w:rFonts w:asciiTheme="majorHAnsi" w:hAnsiTheme="majorHAnsi" w:cstheme="majorHAnsi"/>
-          <w:lang w:val="en-US"/>
-        </w:rPr>
-        <w:t xml:space="preserve"> is to</w:t>
-      </w:r>
-      <w:r>
-        <w:rPr>
-          <w:rFonts w:asciiTheme="majorHAnsi" w:hAnsiTheme="majorHAnsi" w:cstheme="majorHAnsi"/>
-          <w:lang w:val="en-US"/>
-        </w:rPr>
-        <w:t xml:space="preserve"> create theory-driven codes</w:t>
-      </w:r>
-      <w:r>
-        <w:rPr>
-          <w:rFonts w:asciiTheme="majorHAnsi" w:hAnsiTheme="majorHAnsi" w:cstheme="majorHAnsi"/>
-          <w:lang w:val="en-US"/>
-        </w:rPr>
-        <w:t xml:space="preserve"> (</w:t>
-      </w:r>
-      <w:r>
-        <w:rPr>
-          <w:lang w:val="en-US"/>
-        </w:rPr>
-        <w:t>Developing and Using a Codebook for the Analysis of Interview Data</w:t>
-      </w:r>
-      <w:r>
-        <w:rPr>
-          <w:lang w:val="en-US"/>
-        </w:rPr>
-        <w:t>)</w:t>
-      </w:r>
-      <w:r>
-        <w:rPr>
-          <w:rFonts w:asciiTheme="majorHAnsi" w:hAnsiTheme="majorHAnsi" w:cstheme="majorHAnsi"/>
-          <w:lang w:val="en-US"/>
-        </w:rPr>
-        <w:t xml:space="preserve">. </w:t>
-      </w:r>
-      <w:r>
-        <w:rPr>
-          <w:rFonts w:asciiTheme="majorHAnsi" w:hAnsiTheme="majorHAnsi" w:cstheme="majorHAnsi"/>
-          <w:lang w:val="en-US"/>
-        </w:rPr>
-        <w:t>These c</w:t>
-      </w:r>
-      <w:r>
-        <w:rPr>
-          <w:rFonts w:asciiTheme="majorHAnsi" w:hAnsiTheme="majorHAnsi" w:cstheme="majorHAnsi"/>
-          <w:lang w:val="en-US"/>
-        </w:rPr>
-        <w:t>odes are generated from</w:t>
-      </w:r>
-      <w:r>
-        <w:rPr>
-          <w:rFonts w:asciiTheme="majorHAnsi" w:hAnsiTheme="majorHAnsi" w:cstheme="majorHAnsi"/>
-          <w:lang w:val="en-US"/>
-        </w:rPr>
-        <w:t xml:space="preserve"> background literature</w:t>
-      </w:r>
-      <w:r>
-        <w:rPr>
-          <w:rFonts w:asciiTheme="majorHAnsi" w:hAnsiTheme="majorHAnsi" w:cstheme="majorHAnsi"/>
-          <w:lang w:val="en-US"/>
-        </w:rPr>
-        <w:t xml:space="preserve"> that guide the research.</w:t>
-      </w:r>
-      <w:r>
-        <w:rPr>
-          <w:rFonts w:asciiTheme="majorHAnsi" w:hAnsiTheme="majorHAnsi" w:cstheme="majorHAnsi"/>
-          <w:lang w:val="en-US"/>
-        </w:rPr>
-        <w:t xml:space="preserve"> These codes has been set up as baseline assumption</w:t>
-      </w:r>
-      <w:r>
-        <w:rPr>
-          <w:rFonts w:asciiTheme="majorHAnsi" w:hAnsiTheme="majorHAnsi" w:cstheme="majorHAnsi"/>
-          <w:lang w:val="en-US"/>
-        </w:rPr>
-        <w:t>s</w:t>
-      </w:r>
-      <w:r>
-        <w:rPr>
-          <w:rFonts w:asciiTheme="majorHAnsi" w:hAnsiTheme="majorHAnsi" w:cstheme="majorHAnsi"/>
-          <w:lang w:val="en-US"/>
-        </w:rPr>
-        <w:t xml:space="preserve"> a text passage should met</w:t>
-      </w:r>
-      <w:r>
-        <w:rPr>
-          <w:rFonts w:asciiTheme="majorHAnsi" w:hAnsiTheme="majorHAnsi" w:cstheme="majorHAnsi"/>
-          <w:lang w:val="en-US"/>
-        </w:rPr>
-        <w:t xml:space="preserve">, </w:t>
-      </w:r>
-      <w:r>
-        <w:rPr>
-          <w:rFonts w:asciiTheme="majorHAnsi" w:hAnsiTheme="majorHAnsi" w:cstheme="majorHAnsi"/>
-          <w:lang w:val="en-US"/>
-        </w:rPr>
-        <w:t xml:space="preserve">if not, </w:t>
-      </w:r>
-      <w:r>
-        <w:rPr>
-          <w:rFonts w:asciiTheme="majorHAnsi" w:hAnsiTheme="majorHAnsi" w:cstheme="majorHAnsi"/>
-          <w:lang w:val="en-US"/>
-        </w:rPr>
-        <w:t>the text will not be annotated</w:t>
-      </w:r>
-      <w:r>
-        <w:rPr>
-          <w:rFonts w:asciiTheme="majorHAnsi" w:hAnsiTheme="majorHAnsi" w:cstheme="majorHAnsi"/>
-          <w:lang w:val="en-US"/>
-        </w:rPr>
-        <w:t xml:space="preserve">. </w:t>
+        <w:t>I will do this in two different ways. For the bar annotation, I search for comparative syntactic constructions (https://en.wikipedia.org/wiki/Comparative) that serves to express a comparison between two (or more) entities or groups of entities in quality, degree or quantity in the article texts.</w:t>
+      </w:r>
+      <w:r>
+        <w:rPr>
+          <w:rFonts w:asciiTheme="majorHAnsi" w:hAnsiTheme="majorHAnsi" w:cstheme="majorHAnsi"/>
+          <w:color w:val="222222"/>
+          <w:shd w:val="clear" w:color="auto" w:fill="FFFFFF"/>
+          <w:lang w:val="en-US"/>
+        </w:rPr>
+        <w:br/>
       </w:r>
     </w:p>
     <w:p>
       <w:pPr>
-        <w:rPr>
-          <w:rFonts w:asciiTheme="majorHAnsi" w:hAnsiTheme="majorHAnsi" w:cstheme="majorHAnsi"/>
+        <w:pStyle w:val="Lijstalinea"/>
+        <w:numPr>
+          <w:ilvl w:val="0"/>
+          <w:numId w:val="2"/>
+        </w:numPr>
+        <w:rPr>
+          <w:rFonts w:asciiTheme="majorHAnsi" w:hAnsiTheme="majorHAnsi" w:cstheme="majorHAnsi"/>
+          <w:b/>
+          <w:color w:val="222222"/>
+          <w:shd w:val="clear" w:color="auto" w:fill="FFFFFF"/>
           <w:lang w:val="en-US"/>
         </w:rPr>
       </w:pPr>
       <w:r>
         <w:rPr>
           <w:rFonts w:asciiTheme="majorHAnsi" w:hAnsiTheme="majorHAnsi" w:cstheme="majorHAnsi"/>
+          <w:b/>
+          <w:color w:val="222222"/>
+          <w:shd w:val="clear" w:color="auto" w:fill="FFFFFF"/>
+          <w:lang w:val="en-US"/>
+        </w:rPr>
+        <w:t xml:space="preserve">Read the text sentence by sentence </w:t>
+      </w:r>
+    </w:p>
+    <w:p>
+      <w:pPr>
+        <w:pStyle w:val="Lijstalinea"/>
+        <w:ind w:left="1440"/>
+        <w:rPr>
+          <w:rFonts w:asciiTheme="majorHAnsi" w:hAnsiTheme="majorHAnsi" w:cstheme="majorHAnsi"/>
+          <w:color w:val="222222"/>
+          <w:shd w:val="clear" w:color="auto" w:fill="FFFFFF"/>
+          <w:lang w:val="en-US"/>
+        </w:rPr>
+      </w:pPr>
+      <w:r>
+        <w:rPr>
+          <w:rFonts w:asciiTheme="majorHAnsi" w:hAnsiTheme="majorHAnsi" w:cstheme="majorHAnsi"/>
+          <w:color w:val="222222"/>
+          <w:shd w:val="clear" w:color="auto" w:fill="FFFFFF"/>
+          <w:lang w:val="en-US"/>
+        </w:rPr>
+        <w:t>We start the annotation process by reading the article text sentence by sentence.</w:t>
+      </w:r>
+      <w:r>
+        <w:rPr>
+          <w:rFonts w:asciiTheme="majorHAnsi" w:hAnsiTheme="majorHAnsi" w:cstheme="majorHAnsi"/>
+          <w:color w:val="222222"/>
+          <w:shd w:val="clear" w:color="auto" w:fill="FFFFFF"/>
+          <w:lang w:val="en-US"/>
+        </w:rPr>
+        <w:br/>
+      </w:r>
+    </w:p>
+    <w:p>
+      <w:pPr>
+        <w:pStyle w:val="Lijstalinea"/>
+        <w:numPr>
+          <w:ilvl w:val="0"/>
+          <w:numId w:val="2"/>
+        </w:numPr>
+        <w:rPr>
+          <w:rFonts w:asciiTheme="majorHAnsi" w:hAnsiTheme="majorHAnsi" w:cstheme="majorHAnsi"/>
+          <w:b/>
+          <w:color w:val="222222"/>
+          <w:shd w:val="clear" w:color="auto" w:fill="FFFFFF"/>
+          <w:lang w:val="en-US"/>
+        </w:rPr>
+      </w:pPr>
+      <w:r>
+        <w:rPr>
+          <w:rFonts w:asciiTheme="majorHAnsi" w:hAnsiTheme="majorHAnsi" w:cstheme="majorHAnsi"/>
+          <w:b/>
+          <w:color w:val="222222"/>
+          <w:shd w:val="clear" w:color="auto" w:fill="FFFFFF"/>
+          <w:lang w:val="en-US"/>
+        </w:rPr>
+        <w:t>Find a sentence about a comparis</w:t>
+      </w:r>
+      <w:r>
+        <w:rPr>
+          <w:rFonts w:asciiTheme="majorHAnsi" w:hAnsiTheme="majorHAnsi" w:cstheme="majorHAnsi"/>
+          <w:b/>
+          <w:color w:val="222222"/>
+          <w:shd w:val="clear" w:color="auto" w:fill="FFFFFF"/>
+          <w:lang w:val="en-US"/>
+        </w:rPr>
+        <w:t>on between two or more entities</w:t>
+      </w:r>
+    </w:p>
+    <w:p>
+      <w:pPr>
+        <w:pStyle w:val="Lijstalinea"/>
+        <w:ind w:left="1440"/>
+        <w:rPr>
+          <w:rFonts w:asciiTheme="majorHAnsi" w:hAnsiTheme="majorHAnsi" w:cstheme="majorHAnsi"/>
+          <w:color w:val="222222"/>
+          <w:shd w:val="clear" w:color="auto" w:fill="FFFFFF"/>
+          <w:lang w:val="en-US"/>
+        </w:rPr>
+      </w:pPr>
+      <w:r>
+        <w:rPr>
+          <w:rFonts w:asciiTheme="majorHAnsi" w:hAnsiTheme="majorHAnsi" w:cstheme="majorHAnsi"/>
+          <w:color w:val="222222"/>
+          <w:shd w:val="clear" w:color="auto" w:fill="FFFFFF"/>
+          <w:lang w:val="en-US"/>
+        </w:rPr>
+        <w:t>If we find a sentence about a comparison between two or more entities…….</w:t>
+      </w:r>
+      <w:r>
+        <w:rPr>
+          <w:rFonts w:asciiTheme="majorHAnsi" w:hAnsiTheme="majorHAnsi" w:cstheme="majorHAnsi"/>
+          <w:color w:val="222222"/>
+          <w:shd w:val="clear" w:color="auto" w:fill="FFFFFF"/>
+          <w:lang w:val="en-US"/>
+        </w:rPr>
+        <w:br/>
+      </w:r>
+    </w:p>
+    <w:p>
+      <w:pPr>
+        <w:pStyle w:val="Lijstalinea"/>
+        <w:numPr>
+          <w:ilvl w:val="0"/>
+          <w:numId w:val="2"/>
+        </w:numPr>
+        <w:rPr>
+          <w:rFonts w:asciiTheme="majorHAnsi" w:hAnsiTheme="majorHAnsi" w:cstheme="majorHAnsi"/>
+          <w:b/>
+          <w:color w:val="222222"/>
+          <w:shd w:val="clear" w:color="auto" w:fill="FFFFFF"/>
+          <w:lang w:val="en-US"/>
+        </w:rPr>
+      </w:pPr>
+      <w:r>
+        <w:rPr>
+          <w:rFonts w:asciiTheme="majorHAnsi" w:hAnsiTheme="majorHAnsi" w:cstheme="majorHAnsi"/>
+          <w:b/>
+          <w:color w:val="222222"/>
+          <w:shd w:val="clear" w:color="auto" w:fill="FFFFFF"/>
+          <w:lang w:val="en-US"/>
+        </w:rPr>
+        <w:t>Set the scope</w:t>
+      </w:r>
+    </w:p>
+    <w:p>
+      <w:pPr>
+        <w:pStyle w:val="Lijstalinea"/>
+        <w:ind w:left="1440"/>
+        <w:rPr>
+          <w:rFonts w:asciiTheme="majorHAnsi" w:hAnsiTheme="majorHAnsi" w:cstheme="majorHAnsi"/>
+          <w:color w:val="222222"/>
+          <w:shd w:val="clear" w:color="auto" w:fill="FFFFFF"/>
+          <w:lang w:val="en-US"/>
+        </w:rPr>
+      </w:pPr>
+      <w:r>
+        <w:rPr>
+          <w:rFonts w:asciiTheme="majorHAnsi" w:hAnsiTheme="majorHAnsi" w:cstheme="majorHAnsi"/>
+          <w:color w:val="222222"/>
+          <w:shd w:val="clear" w:color="auto" w:fill="FFFFFF"/>
+          <w:lang w:val="en-US"/>
+        </w:rPr>
+        <w:t>When we find a sentence which meets the conditions mentioned in step 2 (</w:t>
+      </w:r>
+      <w:r>
+        <w:rPr>
+          <w:rFonts w:asciiTheme="majorHAnsi" w:hAnsiTheme="majorHAnsi" w:cstheme="majorHAnsi"/>
+          <w:color w:val="222222"/>
+          <w:shd w:val="clear" w:color="auto" w:fill="FFFFFF"/>
+          <w:lang w:val="en-US"/>
+        </w:rPr>
+        <w:t>described</w:t>
+      </w:r>
+      <w:r>
+        <w:rPr>
+          <w:rFonts w:asciiTheme="majorHAnsi" w:hAnsiTheme="majorHAnsi" w:cstheme="majorHAnsi"/>
+          <w:color w:val="222222"/>
+          <w:shd w:val="clear" w:color="auto" w:fill="FFFFFF"/>
+          <w:lang w:val="en-US"/>
+        </w:rPr>
+        <w:t xml:space="preserve"> in the codebook), we have to set a scope on the text fragment we want to annotate. </w:t>
+      </w:r>
+    </w:p>
+    <w:p>
+      <w:pPr>
+        <w:pStyle w:val="Lijstalinea"/>
+        <w:ind w:left="1440"/>
+        <w:rPr>
+          <w:rFonts w:asciiTheme="majorHAnsi" w:hAnsiTheme="majorHAnsi" w:cstheme="majorHAnsi"/>
+          <w:color w:val="222222"/>
+          <w:shd w:val="clear" w:color="auto" w:fill="FFFFFF"/>
+          <w:lang w:val="en-US"/>
+        </w:rPr>
+      </w:pPr>
+      <w:r>
+        <w:rPr>
+          <w:rFonts w:asciiTheme="majorHAnsi" w:hAnsiTheme="majorHAnsi" w:cstheme="majorHAnsi"/>
+          <w:color w:val="222222"/>
+          <w:shd w:val="clear" w:color="auto" w:fill="FFFFFF"/>
+          <w:lang w:val="en-US"/>
+        </w:rPr>
+        <w:t>We do this by analyzing the previous and next sentence(s) of the sentence we found. Does the previous or the next sentence give information about the comparison, we stretch the scope of the text fragment we want to annotate by including the useful sentences. Repeat this step until we do not find any information about the comparison.</w:t>
+      </w:r>
+      <w:r>
+        <w:rPr>
+          <w:rFonts w:asciiTheme="majorHAnsi" w:hAnsiTheme="majorHAnsi" w:cstheme="majorHAnsi"/>
+          <w:color w:val="222222"/>
+          <w:shd w:val="clear" w:color="auto" w:fill="FFFFFF"/>
+          <w:lang w:val="en-US"/>
+        </w:rPr>
+        <w:br/>
+      </w:r>
+    </w:p>
+    <w:p>
+      <w:pPr>
+        <w:pStyle w:val="Lijstalinea"/>
+        <w:numPr>
+          <w:ilvl w:val="0"/>
+          <w:numId w:val="2"/>
+        </w:numPr>
+        <w:rPr>
+          <w:rFonts w:asciiTheme="majorHAnsi" w:hAnsiTheme="majorHAnsi" w:cstheme="majorHAnsi"/>
+          <w:color w:val="222222"/>
+          <w:shd w:val="clear" w:color="auto" w:fill="FFFFFF"/>
+          <w:lang w:val="en-US"/>
+        </w:rPr>
+      </w:pPr>
+      <w:r>
+        <w:rPr>
+          <w:rFonts w:asciiTheme="majorHAnsi" w:hAnsiTheme="majorHAnsi" w:cstheme="majorHAnsi"/>
+          <w:color w:val="222222"/>
+          <w:shd w:val="clear" w:color="auto" w:fill="FFFFFF"/>
+          <w:lang w:val="en-US"/>
+        </w:rPr>
+        <w:t>Identify the independent and the dependent variable</w:t>
+      </w:r>
+    </w:p>
+    <w:p>
+      <w:pPr>
+        <w:pStyle w:val="Lijstalinea"/>
+        <w:ind w:left="1440"/>
+        <w:rPr>
+          <w:rFonts w:asciiTheme="majorHAnsi" w:hAnsiTheme="majorHAnsi" w:cstheme="majorHAnsi"/>
+          <w:color w:val="000000"/>
+          <w:lang w:val="en-US"/>
+        </w:rPr>
+      </w:pPr>
+      <w:r>
+        <w:rPr>
+          <w:rFonts w:asciiTheme="majorHAnsi" w:hAnsiTheme="majorHAnsi" w:cstheme="majorHAnsi"/>
+          <w:color w:val="000000"/>
+          <w:lang w:val="en-US"/>
+        </w:rPr>
+        <w:t>“The first step to displaying your data is to identify the independent and dependent variables in your experiment” (</w:t>
+      </w:r>
+      <w:hyperlink r:id="rId5" w:history="1">
+        <w:r>
+          <w:rPr>
+            <w:rStyle w:val="Hyperlink"/>
+            <w:rFonts w:asciiTheme="majorHAnsi" w:hAnsiTheme="majorHAnsi" w:cstheme="majorHAnsi"/>
+            <w:lang w:val="en-US"/>
+          </w:rPr>
+          <w:t>http://www4.ncsu.edu/~aelarsen/vet/display/index.html</w:t>
+        </w:r>
+      </w:hyperlink>
+      <w:r>
+        <w:rPr>
+          <w:rFonts w:asciiTheme="majorHAnsi" w:hAnsiTheme="majorHAnsi" w:cstheme="majorHAnsi"/>
+          <w:lang w:val="en-US"/>
+        </w:rPr>
+        <w:t>)</w:t>
+      </w:r>
+      <w:r>
+        <w:rPr>
+          <w:rFonts w:asciiTheme="majorHAnsi" w:hAnsiTheme="majorHAnsi" w:cstheme="majorHAnsi"/>
+          <w:lang w:val="en-US"/>
+        </w:rPr>
+        <w:t xml:space="preserve">  because a bar graph or line chart make use of these two variables (</w:t>
+      </w:r>
+      <w:proofErr w:type="spellStart"/>
+      <w:r>
+        <w:rPr>
+          <w:rFonts w:asciiTheme="majorHAnsi" w:hAnsiTheme="majorHAnsi" w:cstheme="majorHAnsi"/>
+          <w:highlight w:val="yellow"/>
+          <w:lang w:val="en-US"/>
+        </w:rPr>
+        <w:t>bron</w:t>
+      </w:r>
+      <w:proofErr w:type="spellEnd"/>
+      <w:r>
+        <w:rPr>
+          <w:rFonts w:asciiTheme="majorHAnsi" w:hAnsiTheme="majorHAnsi" w:cstheme="majorHAnsi"/>
+          <w:highlight w:val="yellow"/>
+          <w:lang w:val="en-US"/>
+        </w:rPr>
+        <w:t xml:space="preserve"> </w:t>
+      </w:r>
+      <w:proofErr w:type="spellStart"/>
+      <w:r>
+        <w:rPr>
+          <w:rFonts w:asciiTheme="majorHAnsi" w:hAnsiTheme="majorHAnsi" w:cstheme="majorHAnsi"/>
+          <w:highlight w:val="yellow"/>
+          <w:lang w:val="en-US"/>
+        </w:rPr>
+        <w:t>nog</w:t>
+      </w:r>
+      <w:proofErr w:type="spellEnd"/>
+      <w:r>
+        <w:rPr>
+          <w:rFonts w:asciiTheme="majorHAnsi" w:hAnsiTheme="majorHAnsi" w:cstheme="majorHAnsi"/>
+          <w:highlight w:val="yellow"/>
+          <w:lang w:val="en-US"/>
+        </w:rPr>
+        <w:t xml:space="preserve"> </w:t>
+      </w:r>
+      <w:proofErr w:type="spellStart"/>
+      <w:r>
+        <w:rPr>
+          <w:rFonts w:asciiTheme="majorHAnsi" w:hAnsiTheme="majorHAnsi" w:cstheme="majorHAnsi"/>
+          <w:highlight w:val="yellow"/>
+          <w:lang w:val="en-US"/>
+        </w:rPr>
+        <w:t>bijvoegen</w:t>
+      </w:r>
+      <w:proofErr w:type="spellEnd"/>
+      <w:r>
+        <w:rPr>
+          <w:rFonts w:asciiTheme="majorHAnsi" w:hAnsiTheme="majorHAnsi" w:cstheme="majorHAnsi"/>
+          <w:highlight w:val="yellow"/>
+          <w:lang w:val="en-US"/>
+        </w:rPr>
+        <w:t>)</w:t>
+      </w:r>
+      <w:r>
+        <w:rPr>
+          <w:rFonts w:asciiTheme="majorHAnsi" w:hAnsiTheme="majorHAnsi" w:cstheme="majorHAnsi"/>
+          <w:color w:val="000000"/>
+          <w:highlight w:val="yellow"/>
+          <w:lang w:val="en-US"/>
+        </w:rPr>
+        <w:t>.</w:t>
+      </w:r>
+      <w:r>
+        <w:rPr>
+          <w:rFonts w:asciiTheme="majorHAnsi" w:hAnsiTheme="majorHAnsi" w:cstheme="majorHAnsi"/>
+          <w:color w:val="000000"/>
+          <w:lang w:val="en-US"/>
+        </w:rPr>
+        <w:t xml:space="preserve"> If we translate this into the annotation process where we determine how to transform raw information into meaningful text passages, we have to be sure that a text passage contains both variables.</w:t>
+      </w:r>
+      <w:r>
+        <w:rPr>
+          <w:rFonts w:asciiTheme="majorHAnsi" w:hAnsiTheme="majorHAnsi" w:cstheme="majorHAnsi"/>
+          <w:color w:val="000000"/>
+          <w:lang w:val="en-US"/>
+        </w:rPr>
+        <w:t xml:space="preserve"> </w:t>
+      </w:r>
+      <w:r>
+        <w:rPr>
+          <w:rFonts w:asciiTheme="majorHAnsi" w:hAnsiTheme="majorHAnsi" w:cstheme="majorHAnsi"/>
+          <w:color w:val="000000"/>
+          <w:lang w:val="en-US"/>
+        </w:rPr>
+        <w:br/>
+      </w:r>
+      <w:bookmarkStart w:id="0" w:name="_GoBack"/>
+      <w:bookmarkEnd w:id="0"/>
+    </w:p>
+    <w:p>
+      <w:pPr>
+        <w:pStyle w:val="Lijstalinea"/>
+        <w:numPr>
+          <w:ilvl w:val="0"/>
+          <w:numId w:val="2"/>
+        </w:numPr>
+        <w:rPr>
+          <w:rFonts w:asciiTheme="majorHAnsi" w:hAnsiTheme="majorHAnsi" w:cstheme="majorHAnsi"/>
+          <w:color w:val="222222"/>
+          <w:shd w:val="clear" w:color="auto" w:fill="FFFFFF"/>
+          <w:lang w:val="en-US"/>
+        </w:rPr>
+      </w:pPr>
+      <w:r>
+        <w:rPr>
+          <w:rFonts w:asciiTheme="majorHAnsi" w:hAnsiTheme="majorHAnsi" w:cstheme="majorHAnsi"/>
+          <w:color w:val="222222"/>
+          <w:shd w:val="clear" w:color="auto" w:fill="FFFFFF"/>
+          <w:lang w:val="en-US"/>
+        </w:rPr>
+        <w:t>Categorical vs quantitative variables</w:t>
+      </w:r>
+    </w:p>
+    <w:p>
+      <w:pPr>
+        <w:pStyle w:val="Lijstalinea"/>
+        <w:ind w:left="1440"/>
+        <w:rPr>
+          <w:rFonts w:asciiTheme="majorHAnsi" w:hAnsiTheme="majorHAnsi" w:cstheme="majorHAnsi"/>
+          <w:color w:val="222222"/>
+          <w:shd w:val="clear" w:color="auto" w:fill="FFFFFF"/>
+          <w:lang w:val="en-US"/>
+        </w:rPr>
+      </w:pPr>
+      <w:r>
+        <w:rPr>
+          <w:rFonts w:asciiTheme="majorHAnsi" w:hAnsiTheme="majorHAnsi" w:cstheme="majorHAnsi"/>
+          <w:color w:val="222222"/>
+          <w:shd w:val="clear" w:color="auto" w:fill="FFFFFF"/>
+          <w:lang w:val="en-US"/>
+        </w:rPr>
+        <w:t xml:space="preserve">Information presented as bar graphs should be described categorically in terms of discrete comparisons using comparative terms and are </w:t>
+      </w:r>
+      <w:r>
+        <w:rPr>
+          <w:rFonts w:asciiTheme="majorHAnsi" w:hAnsiTheme="majorHAnsi" w:cstheme="majorHAnsi"/>
+          <w:color w:val="222222"/>
+          <w:shd w:val="clear" w:color="auto" w:fill="FFFFFF"/>
+          <w:lang w:val="en-US"/>
+        </w:rPr>
+        <w:t xml:space="preserve">useful for comparing frequencies or counts of one category to the next in a qualitative discrete data set. </w:t>
+      </w:r>
+      <w:r>
+        <w:rPr>
+          <w:rFonts w:asciiTheme="majorHAnsi" w:hAnsiTheme="majorHAnsi" w:cstheme="majorHAnsi"/>
+          <w:color w:val="222222"/>
+          <w:shd w:val="clear" w:color="auto" w:fill="FFFFFF"/>
+          <w:lang w:val="en-US"/>
+        </w:rPr>
+        <w:t xml:space="preserve">(bar and line paper, </w:t>
+      </w:r>
+      <w:bookmarkStart w:id="1" w:name="_Hlk527665391"/>
+      <w:r>
+        <w:fldChar w:fldCharType="begin"/>
+      </w:r>
+      <w:r>
+        <w:rPr>
+          <w:lang w:val="en-US"/>
+        </w:rPr>
+        <w:instrText xml:space="preserve"> HYPERLINK "http://www4.ncsu.edu/~aelarsen/vet/display/index.html" </w:instrText>
+      </w:r>
+      <w:r>
+        <w:fldChar w:fldCharType="separate"/>
+      </w:r>
+      <w:r>
+        <w:rPr>
+          <w:rStyle w:val="Hyperlink"/>
+          <w:rFonts w:asciiTheme="majorHAnsi" w:hAnsiTheme="majorHAnsi" w:cstheme="majorHAnsi"/>
+          <w:lang w:val="en-US"/>
+        </w:rPr>
+        <w:t>http://www4.ncsu.edu/~aelarsen/vet/display/index.html</w:t>
+      </w:r>
+      <w:r>
+        <w:rPr>
+          <w:rStyle w:val="Hyperlink"/>
+          <w:rFonts w:asciiTheme="majorHAnsi" w:hAnsiTheme="majorHAnsi" w:cstheme="majorHAnsi"/>
+          <w:lang w:val="en-US"/>
+        </w:rPr>
+        <w:fldChar w:fldCharType="end"/>
+      </w:r>
+      <w:bookmarkEnd w:id="1"/>
+      <w:r>
+        <w:rPr>
+          <w:rFonts w:asciiTheme="majorHAnsi" w:hAnsiTheme="majorHAnsi" w:cstheme="majorHAnsi"/>
+          <w:lang w:val="en-US"/>
+        </w:rPr>
+        <w:t>)</w:t>
+      </w:r>
+      <w:r>
+        <w:rPr>
+          <w:rFonts w:asciiTheme="majorHAnsi" w:hAnsiTheme="majorHAnsi" w:cstheme="majorHAnsi"/>
+          <w:color w:val="222222"/>
+          <w:shd w:val="clear" w:color="auto" w:fill="FFFFFF"/>
+          <w:lang w:val="en-US"/>
+        </w:rPr>
+        <w:br/>
+      </w:r>
+      <w:r>
+        <w:rPr>
+          <w:rFonts w:asciiTheme="majorHAnsi" w:hAnsiTheme="majorHAnsi" w:cstheme="majorHAnsi"/>
+          <w:color w:val="222222"/>
+          <w:shd w:val="clear" w:color="auto" w:fill="FFFFFF"/>
+          <w:lang w:val="en-US"/>
+        </w:rPr>
+        <w:t>In th</w:t>
+      </w:r>
+      <w:r>
+        <w:rPr>
+          <w:rFonts w:asciiTheme="majorHAnsi" w:hAnsiTheme="majorHAnsi" w:cstheme="majorHAnsi"/>
+          <w:color w:val="222222"/>
+          <w:shd w:val="clear" w:color="auto" w:fill="FFFFFF"/>
+          <w:lang w:val="en-US"/>
+        </w:rPr>
+        <w:t xml:space="preserve">is step we have to check the assumption that the independent variable is categorical (nominal or ordinal) and the dependent variable is quantitative. </w:t>
+      </w:r>
+    </w:p>
+    <w:p>
+      <w:pPr>
+        <w:pStyle w:val="Lijstalinea"/>
+        <w:ind w:left="1440"/>
+        <w:rPr>
+          <w:rFonts w:asciiTheme="majorHAnsi" w:hAnsiTheme="majorHAnsi" w:cstheme="majorHAnsi"/>
+          <w:color w:val="222222"/>
+          <w:shd w:val="clear" w:color="auto" w:fill="FFFFFF"/>
+          <w:lang w:val="en-US"/>
+        </w:rPr>
+      </w:pPr>
+    </w:p>
+    <w:p>
+      <w:pPr>
+        <w:rPr>
+          <w:rFonts w:asciiTheme="majorHAnsi" w:hAnsiTheme="majorHAnsi" w:cstheme="majorHAnsi"/>
+          <w:color w:val="222222"/>
+          <w:shd w:val="clear" w:color="auto" w:fill="FFFFFF"/>
+          <w:lang w:val="en-US"/>
+        </w:rPr>
+      </w:pPr>
+      <w:r>
+        <w:rPr>
+          <w:rFonts w:asciiTheme="majorHAnsi" w:hAnsiTheme="majorHAnsi" w:cstheme="majorHAnsi"/>
+          <w:color w:val="222222"/>
+          <w:shd w:val="clear" w:color="auto" w:fill="FFFFFF"/>
+          <w:lang w:val="en-US"/>
+        </w:rPr>
+        <w:t xml:space="preserve">To determine when a text contain comparison indicators; If a text contains a morphological or syntactic comparison </w:t>
+      </w:r>
+      <w:r>
+        <w:rPr>
+          <w:rFonts w:asciiTheme="majorHAnsi" w:hAnsiTheme="majorHAnsi" w:cstheme="majorHAnsi"/>
+          <w:color w:val="222222"/>
+          <w:shd w:val="clear" w:color="auto" w:fill="FFFFFF"/>
+          <w:lang w:val="en-US"/>
+        </w:rPr>
+        <w:t xml:space="preserve"> </w:t>
+      </w:r>
+    </w:p>
+    <w:p>
+      <w:pPr>
+        <w:rPr>
+          <w:rFonts w:asciiTheme="majorHAnsi" w:hAnsiTheme="majorHAnsi" w:cstheme="majorHAnsi"/>
+          <w:lang w:val="en-US"/>
+        </w:rPr>
+      </w:pPr>
+    </w:p>
+    <w:p>
+      <w:pPr>
+        <w:rPr>
+          <w:rFonts w:asciiTheme="majorHAnsi" w:hAnsiTheme="majorHAnsi" w:cstheme="majorHAnsi"/>
+          <w:highlight w:val="yellow"/>
+          <w:lang w:val="en-US"/>
+        </w:rPr>
+      </w:pPr>
+      <w:r>
+        <w:rPr>
+          <w:rFonts w:asciiTheme="majorHAnsi" w:hAnsiTheme="majorHAnsi" w:cstheme="majorHAnsi"/>
+          <w:highlight w:val="yellow"/>
+          <w:lang w:val="en-US"/>
+        </w:rPr>
+        <w:lastRenderedPageBreak/>
+        <w:t xml:space="preserve">The </w:t>
+      </w:r>
+      <w:r>
+        <w:rPr>
+          <w:rFonts w:asciiTheme="majorHAnsi" w:hAnsiTheme="majorHAnsi" w:cstheme="majorHAnsi"/>
+          <w:highlight w:val="yellow"/>
+          <w:lang w:val="en-US"/>
+        </w:rPr>
+        <w:t>first</w:t>
+      </w:r>
+      <w:r>
+        <w:rPr>
+          <w:rFonts w:asciiTheme="majorHAnsi" w:hAnsiTheme="majorHAnsi" w:cstheme="majorHAnsi"/>
+          <w:highlight w:val="yellow"/>
+          <w:lang w:val="en-US"/>
+        </w:rPr>
+        <w:t xml:space="preserve"> </w:t>
+      </w:r>
+      <w:r>
+        <w:rPr>
+          <w:rFonts w:asciiTheme="majorHAnsi" w:hAnsiTheme="majorHAnsi" w:cstheme="majorHAnsi"/>
+          <w:highlight w:val="yellow"/>
+          <w:lang w:val="en-US"/>
+        </w:rPr>
+        <w:t>step in developing</w:t>
+      </w:r>
+      <w:r>
+        <w:rPr>
+          <w:rFonts w:asciiTheme="majorHAnsi" w:hAnsiTheme="majorHAnsi" w:cstheme="majorHAnsi"/>
+          <w:highlight w:val="yellow"/>
+          <w:lang w:val="en-US"/>
+        </w:rPr>
+        <w:t xml:space="preserve"> a codebook</w:t>
+      </w:r>
+      <w:r>
+        <w:rPr>
+          <w:rFonts w:asciiTheme="majorHAnsi" w:hAnsiTheme="majorHAnsi" w:cstheme="majorHAnsi"/>
+          <w:highlight w:val="yellow"/>
+          <w:lang w:val="en-US"/>
+        </w:rPr>
+        <w:t xml:space="preserve"> is to</w:t>
+      </w:r>
+      <w:r>
+        <w:rPr>
+          <w:rFonts w:asciiTheme="majorHAnsi" w:hAnsiTheme="majorHAnsi" w:cstheme="majorHAnsi"/>
+          <w:highlight w:val="yellow"/>
+          <w:lang w:val="en-US"/>
+        </w:rPr>
+        <w:t xml:space="preserve"> create theory-driven codes</w:t>
+      </w:r>
+      <w:r>
+        <w:rPr>
+          <w:rFonts w:asciiTheme="majorHAnsi" w:hAnsiTheme="majorHAnsi" w:cstheme="majorHAnsi"/>
+          <w:highlight w:val="yellow"/>
+          <w:lang w:val="en-US"/>
+        </w:rPr>
+        <w:t xml:space="preserve"> (</w:t>
+      </w:r>
+      <w:r>
+        <w:rPr>
+          <w:highlight w:val="yellow"/>
+          <w:lang w:val="en-US"/>
+        </w:rPr>
+        <w:t>Developing and Using a Codebook for the Analysis of Interview Data)</w:t>
+      </w:r>
+      <w:r>
+        <w:rPr>
+          <w:rFonts w:asciiTheme="majorHAnsi" w:hAnsiTheme="majorHAnsi" w:cstheme="majorHAnsi"/>
+          <w:highlight w:val="yellow"/>
+          <w:lang w:val="en-US"/>
+        </w:rPr>
+        <w:t xml:space="preserve">. </w:t>
+      </w:r>
+      <w:r>
+        <w:rPr>
+          <w:rFonts w:asciiTheme="majorHAnsi" w:hAnsiTheme="majorHAnsi" w:cstheme="majorHAnsi"/>
+          <w:highlight w:val="yellow"/>
+          <w:lang w:val="en-US"/>
+        </w:rPr>
+        <w:t>These c</w:t>
+      </w:r>
+      <w:r>
+        <w:rPr>
+          <w:rFonts w:asciiTheme="majorHAnsi" w:hAnsiTheme="majorHAnsi" w:cstheme="majorHAnsi"/>
+          <w:highlight w:val="yellow"/>
+          <w:lang w:val="en-US"/>
+        </w:rPr>
+        <w:t>odes are generated from</w:t>
+      </w:r>
+      <w:r>
+        <w:rPr>
+          <w:rFonts w:asciiTheme="majorHAnsi" w:hAnsiTheme="majorHAnsi" w:cstheme="majorHAnsi"/>
+          <w:highlight w:val="yellow"/>
+          <w:lang w:val="en-US"/>
+        </w:rPr>
+        <w:t xml:space="preserve"> background literature</w:t>
+      </w:r>
+      <w:r>
+        <w:rPr>
+          <w:rFonts w:asciiTheme="majorHAnsi" w:hAnsiTheme="majorHAnsi" w:cstheme="majorHAnsi"/>
+          <w:highlight w:val="yellow"/>
+          <w:lang w:val="en-US"/>
+        </w:rPr>
+        <w:t xml:space="preserve"> that guide the research.</w:t>
+      </w:r>
+      <w:r>
+        <w:rPr>
+          <w:rFonts w:asciiTheme="majorHAnsi" w:hAnsiTheme="majorHAnsi" w:cstheme="majorHAnsi"/>
+          <w:highlight w:val="yellow"/>
+          <w:lang w:val="en-US"/>
+        </w:rPr>
+        <w:t xml:space="preserve"> These codes has been set up as baseline assumption</w:t>
+      </w:r>
+      <w:r>
+        <w:rPr>
+          <w:rFonts w:asciiTheme="majorHAnsi" w:hAnsiTheme="majorHAnsi" w:cstheme="majorHAnsi"/>
+          <w:highlight w:val="yellow"/>
+          <w:lang w:val="en-US"/>
+        </w:rPr>
+        <w:t>s</w:t>
+      </w:r>
+      <w:r>
+        <w:rPr>
+          <w:rFonts w:asciiTheme="majorHAnsi" w:hAnsiTheme="majorHAnsi" w:cstheme="majorHAnsi"/>
+          <w:highlight w:val="yellow"/>
+          <w:lang w:val="en-US"/>
+        </w:rPr>
+        <w:t xml:space="preserve"> a text passage should met</w:t>
+      </w:r>
+      <w:r>
+        <w:rPr>
+          <w:rFonts w:asciiTheme="majorHAnsi" w:hAnsiTheme="majorHAnsi" w:cstheme="majorHAnsi"/>
+          <w:highlight w:val="yellow"/>
+          <w:lang w:val="en-US"/>
+        </w:rPr>
+        <w:t xml:space="preserve">, </w:t>
+      </w:r>
+      <w:r>
+        <w:rPr>
+          <w:rFonts w:asciiTheme="majorHAnsi" w:hAnsiTheme="majorHAnsi" w:cstheme="majorHAnsi"/>
+          <w:highlight w:val="yellow"/>
+          <w:lang w:val="en-US"/>
+        </w:rPr>
+        <w:t xml:space="preserve">if not, </w:t>
+      </w:r>
+      <w:r>
+        <w:rPr>
+          <w:rFonts w:asciiTheme="majorHAnsi" w:hAnsiTheme="majorHAnsi" w:cstheme="majorHAnsi"/>
+          <w:highlight w:val="yellow"/>
+          <w:lang w:val="en-US"/>
+        </w:rPr>
+        <w:t>the text will not be annotated</w:t>
+      </w:r>
+      <w:r>
+        <w:rPr>
+          <w:rFonts w:asciiTheme="majorHAnsi" w:hAnsiTheme="majorHAnsi" w:cstheme="majorHAnsi"/>
+          <w:highlight w:val="yellow"/>
+          <w:lang w:val="en-US"/>
+        </w:rPr>
+        <w:t xml:space="preserve">. </w:t>
+      </w:r>
+    </w:p>
+    <w:p>
+      <w:pPr>
+        <w:rPr>
+          <w:rFonts w:asciiTheme="majorHAnsi" w:hAnsiTheme="majorHAnsi" w:cstheme="majorHAnsi"/>
+          <w:lang w:val="en-US"/>
+        </w:rPr>
+      </w:pPr>
+      <w:r>
+        <w:rPr>
+          <w:rFonts w:asciiTheme="majorHAnsi" w:hAnsiTheme="majorHAnsi" w:cstheme="majorHAnsi"/>
+          <w:highlight w:val="yellow"/>
           <w:lang w:val="en-US"/>
         </w:rPr>
         <w:t xml:space="preserve">After that I </w:t>
@@ -463,6 +786,7 @@
       <w:r>
         <w:rPr>
           <w:rFonts w:asciiTheme="majorHAnsi" w:hAnsiTheme="majorHAnsi" w:cstheme="majorHAnsi"/>
+          <w:highlight w:val="yellow"/>
           <w:lang w:val="en-US"/>
         </w:rPr>
         <w:t xml:space="preserve">used </w:t>
@@ -470,6 +794,7 @@
       <w:r>
         <w:rPr>
           <w:rFonts w:asciiTheme="majorHAnsi" w:hAnsiTheme="majorHAnsi" w:cstheme="majorHAnsi"/>
+          <w:highlight w:val="yellow"/>
           <w:lang w:val="en-US"/>
         </w:rPr>
         <w:t xml:space="preserve">the approach of </w:t>
@@ -477,6 +802,7 @@
       <w:r>
         <w:rPr>
           <w:rFonts w:asciiTheme="majorHAnsi" w:hAnsiTheme="majorHAnsi" w:cstheme="majorHAnsi"/>
+          <w:highlight w:val="yellow"/>
           <w:lang w:val="en-US"/>
         </w:rPr>
         <w:t>data-driven codes</w:t>
@@ -484,6 +810,7 @@
       <w:r>
         <w:rPr>
           <w:rFonts w:asciiTheme="majorHAnsi" w:hAnsiTheme="majorHAnsi" w:cstheme="majorHAnsi"/>
+          <w:highlight w:val="yellow"/>
           <w:lang w:val="en-US"/>
         </w:rPr>
         <w:t>. Here I</w:t>
@@ -491,6 +818,7 @@
       <w:r>
         <w:rPr>
           <w:rFonts w:asciiTheme="majorHAnsi" w:hAnsiTheme="majorHAnsi" w:cstheme="majorHAnsi"/>
+          <w:highlight w:val="yellow"/>
           <w:lang w:val="en-US"/>
         </w:rPr>
         <w:t xml:space="preserve"> determine the reliability of the codes </w:t>
@@ -498,6 +826,7 @@
       <w:r>
         <w:rPr>
           <w:rFonts w:asciiTheme="majorHAnsi" w:hAnsiTheme="majorHAnsi" w:cstheme="majorHAnsi"/>
+          <w:highlight w:val="yellow"/>
           <w:lang w:val="en-US"/>
         </w:rPr>
         <w:t xml:space="preserve">by looking at </w:t>
@@ -505,6 +834,7 @@
       <w:r>
         <w:rPr>
           <w:rFonts w:asciiTheme="majorHAnsi" w:hAnsiTheme="majorHAnsi" w:cstheme="majorHAnsi"/>
+          <w:highlight w:val="yellow"/>
           <w:lang w:val="en-US"/>
         </w:rPr>
         <w:t>data types described in the text passages.</w:t>
@@ -775,30 +1105,29 @@
               </w:rPr>
               <w:t>(</w:t>
             </w:r>
-            <w:r>
-              <w:fldChar w:fldCharType="begin"/>
-            </w:r>
-            <w:r>
-              <w:instrText xml:space="preserve"> HYPERLINK "https://en.wikipedia.org/wiki/Comparative" </w:instrText>
-            </w:r>
-            <w:r>
-              <w:fldChar w:fldCharType="separate"/>
-            </w:r>
-            <w:r>
-              <w:rPr>
-                <w:rStyle w:val="Hyperlink"/>
-                <w:rFonts w:asciiTheme="majorHAnsi" w:hAnsiTheme="majorHAnsi" w:cstheme="majorHAnsi"/>
-              </w:rPr>
-              <w:t>https://en.wikipedia.org/wiki/Comparative</w:t>
-            </w:r>
-            <w:r>
-              <w:rPr>
-                <w:rStyle w:val="Hyperlink"/>
-                <w:rFonts w:asciiTheme="majorHAnsi" w:hAnsiTheme="majorHAnsi" w:cstheme="majorHAnsi"/>
-                <w:lang w:val="en-US"/>
-              </w:rPr>
-              <w:fldChar w:fldCharType="end"/>
-            </w:r>
+            <w:hyperlink r:id="rId6" w:history="1">
+              <w:r>
+                <w:rPr>
+                  <w:rStyle w:val="Hyperlink"/>
+                  <w:rFonts w:asciiTheme="majorHAnsi" w:hAnsiTheme="majorHAnsi" w:cstheme="majorHAnsi"/>
+                </w:rPr>
+                <w:t>https://en.wikipedia</w:t>
+              </w:r>
+              <w:r>
+                <w:rPr>
+                  <w:rStyle w:val="Hyperlink"/>
+                  <w:rFonts w:asciiTheme="majorHAnsi" w:hAnsiTheme="majorHAnsi" w:cstheme="majorHAnsi"/>
+                </w:rPr>
+                <w:t>.</w:t>
+              </w:r>
+              <w:r>
+                <w:rPr>
+                  <w:rStyle w:val="Hyperlink"/>
+                  <w:rFonts w:asciiTheme="majorHAnsi" w:hAnsiTheme="majorHAnsi" w:cstheme="majorHAnsi"/>
+                </w:rPr>
+                <w:t>org/wiki/Comparative</w:t>
+              </w:r>
+            </w:hyperlink>
             <w:r>
               <w:rPr>
                 <w:rFonts w:asciiTheme="majorHAnsi" w:hAnsiTheme="majorHAnsi" w:cstheme="majorHAnsi"/>
@@ -873,61 +1202,43 @@
               </w:rPr>
               <w:t xml:space="preserve">Since discrete variables can be counted and ordered - </w:t>
             </w:r>
-            <w:r>
-              <w:fldChar w:fldCharType="begin"/>
-            </w:r>
-            <w:r>
-              <w:rPr>
-                <w:lang w:val="en-US"/>
-              </w:rPr>
-              <w:instrText xml:space="preserve"> HYPERLINK "http://www4.ncsu.edu/~aelarsen/vet/display/index.html" </w:instrText>
-            </w:r>
-            <w:r>
-              <w:fldChar w:fldCharType="separate"/>
-            </w:r>
-            <w:r>
-              <w:rPr>
-                <w:rStyle w:val="Hyperlink"/>
-                <w:rFonts w:asciiTheme="majorHAnsi" w:hAnsiTheme="majorHAnsi" w:cstheme="majorHAnsi"/>
-                <w:lang w:val="en-US"/>
-              </w:rPr>
-              <w:t>http://www4.ncsu.edu</w:t>
-            </w:r>
-            <w:r>
-              <w:rPr>
-                <w:rStyle w:val="Hyperlink"/>
-                <w:rFonts w:asciiTheme="majorHAnsi" w:hAnsiTheme="majorHAnsi" w:cstheme="majorHAnsi"/>
-                <w:lang w:val="en-US"/>
-              </w:rPr>
-              <w:br/>
-              <w:t>/~</w:t>
-            </w:r>
-            <w:proofErr w:type="spellStart"/>
-            <w:r>
-              <w:rPr>
-                <w:rStyle w:val="Hyperlink"/>
-                <w:rFonts w:asciiTheme="majorHAnsi" w:hAnsiTheme="majorHAnsi" w:cstheme="majorHAnsi"/>
-                <w:lang w:val="en-US"/>
-              </w:rPr>
-              <w:t>aelarsen</w:t>
-            </w:r>
-            <w:proofErr w:type="spellEnd"/>
-            <w:r>
-              <w:rPr>
-                <w:rStyle w:val="Hyperlink"/>
-                <w:rFonts w:asciiTheme="majorHAnsi" w:hAnsiTheme="majorHAnsi" w:cstheme="majorHAnsi"/>
-                <w:lang w:val="en-US"/>
-              </w:rPr>
-              <w:t>/vet/display/index.html</w:t>
-            </w:r>
-            <w:r>
-              <w:rPr>
-                <w:rStyle w:val="Hyperlink"/>
-                <w:rFonts w:asciiTheme="majorHAnsi" w:hAnsiTheme="majorHAnsi" w:cstheme="majorHAnsi"/>
-                <w:lang w:val="en-US"/>
-              </w:rPr>
-              <w:fldChar w:fldCharType="end"/>
-            </w:r>
+            <w:hyperlink r:id="rId7" w:history="1">
+              <w:r>
+                <w:rPr>
+                  <w:rStyle w:val="Hyperlink"/>
+                  <w:rFonts w:asciiTheme="majorHAnsi" w:hAnsiTheme="majorHAnsi" w:cstheme="majorHAnsi"/>
+                  <w:lang w:val="en-US"/>
+                </w:rPr>
+                <w:t>http://www4.ncsu.edu</w:t>
+              </w:r>
+              <w:r>
+                <w:rPr>
+                  <w:rStyle w:val="Hyperlink"/>
+                  <w:rFonts w:asciiTheme="majorHAnsi" w:hAnsiTheme="majorHAnsi" w:cstheme="majorHAnsi"/>
+                  <w:lang w:val="en-US"/>
+                </w:rPr>
+                <w:br/>
+                <w:t>/~</w:t>
+              </w:r>
+              <w:proofErr w:type="spellStart"/>
+              <w:r>
+                <w:rPr>
+                  <w:rStyle w:val="Hyperlink"/>
+                  <w:rFonts w:asciiTheme="majorHAnsi" w:hAnsiTheme="majorHAnsi" w:cstheme="majorHAnsi"/>
+                  <w:lang w:val="en-US"/>
+                </w:rPr>
+                <w:t>aelarsen</w:t>
+              </w:r>
+              <w:proofErr w:type="spellEnd"/>
+              <w:r>
+                <w:rPr>
+                  <w:rStyle w:val="Hyperlink"/>
+                  <w:rFonts w:asciiTheme="majorHAnsi" w:hAnsiTheme="majorHAnsi" w:cstheme="majorHAnsi"/>
+                  <w:lang w:val="en-US"/>
+                </w:rPr>
+                <w:t>/vet/display/index.html</w:t>
+              </w:r>
+            </w:hyperlink>
             <w:r>
               <w:rPr>
                 <w:rFonts w:asciiTheme="majorHAnsi" w:hAnsiTheme="majorHAnsi" w:cstheme="majorHAnsi"/>
@@ -1089,7 +1400,21 @@
                 <w:rFonts w:asciiTheme="majorHAnsi" w:hAnsiTheme="majorHAnsi" w:cstheme="majorHAnsi"/>
                 <w:lang w:val="en-US"/>
               </w:rPr>
-              <w:t xml:space="preserve">X scored 300 points, Y scored also 300 points and Z scored 55 points during the match. </w:t>
+              <w:t xml:space="preserve">X scored 300 points, </w:t>
+            </w:r>
+            <w:r>
+              <w:rPr>
+                <w:rFonts w:asciiTheme="majorHAnsi" w:hAnsiTheme="majorHAnsi" w:cstheme="majorHAnsi"/>
+                <w:lang w:val="en-US"/>
+              </w:rPr>
+              <w:t xml:space="preserve">as many as </w:t>
+            </w:r>
+            <w:r>
+              <w:rPr>
+                <w:rFonts w:asciiTheme="majorHAnsi" w:hAnsiTheme="majorHAnsi" w:cstheme="majorHAnsi"/>
+                <w:lang w:val="en-US"/>
+              </w:rPr>
+              <w:t xml:space="preserve">Y and Z scored 55 points during the match. </w:t>
             </w:r>
           </w:p>
           <w:p>
@@ -1167,36 +1492,17 @@
               </w:rPr>
               <w:t>Morphological comparison uses the </w:t>
             </w:r>
-            <w:r>
-              <w:fldChar w:fldCharType="begin"/>
-            </w:r>
-            <w:r>
-              <w:rPr>
-                <w:lang w:val="en-US"/>
-              </w:rPr>
-              <w:instrText xml:space="preserve"> HYPERLINK "https://en.wikipedia.org/wiki/Suffix" \o "Suffix" </w:instrText>
-            </w:r>
-            <w:r>
-              <w:fldChar w:fldCharType="separate"/>
-            </w:r>
-            <w:r>
-              <w:rPr>
-                <w:rStyle w:val="Hyperlink"/>
-                <w:rFonts w:asciiTheme="majorHAnsi" w:hAnsiTheme="majorHAnsi" w:cstheme="majorHAnsi"/>
-                <w:color w:val="0B0080"/>
-                <w:lang w:val="en-US"/>
-              </w:rPr>
-              <w:t>suffixes</w:t>
-            </w:r>
-            <w:r>
-              <w:rPr>
-                <w:rStyle w:val="Hyperlink"/>
-                <w:rFonts w:asciiTheme="majorHAnsi" w:hAnsiTheme="majorHAnsi" w:cstheme="majorHAnsi"/>
-                <w:color w:val="0B0080"/>
-                <w:lang w:val="en-US"/>
-              </w:rPr>
-              <w:fldChar w:fldCharType="end"/>
-            </w:r>
+            <w:hyperlink r:id="rId8" w:tooltip="Suffix" w:history="1">
+              <w:r>
+                <w:rPr>
+                  <w:rStyle w:val="Hyperlink"/>
+                  <w:rFonts w:asciiTheme="majorHAnsi" w:hAnsiTheme="majorHAnsi" w:cstheme="majorHAnsi"/>
+                  <w:color w:val="0B0080"/>
+                  <w:lang w:val="en-US"/>
+                </w:rPr>
+                <w:t>suffixes</w:t>
+              </w:r>
+            </w:hyperlink>
             <w:r>
               <w:rPr>
                 <w:rFonts w:asciiTheme="majorHAnsi" w:hAnsiTheme="majorHAnsi" w:cstheme="majorHAnsi"/>
@@ -1280,32 +1586,15 @@
               </w:rPr>
               <w:t>They are typically added to shorter words, words of </w:t>
             </w:r>
-            <w:r>
-              <w:fldChar w:fldCharType="begin"/>
-            </w:r>
-            <w:r>
-              <w:rPr>
-                <w:lang w:val="en-US"/>
-              </w:rPr>
-              <w:instrText xml:space="preserve"> HYPERLINK "https://en.wikipedia.org/wiki/Old_English_language" \o "Old English language" </w:instrText>
-            </w:r>
-            <w:r>
-              <w:fldChar w:fldCharType="separate"/>
-            </w:r>
-            <w:r>
-              <w:rPr>
-                <w:rFonts w:asciiTheme="majorHAnsi" w:hAnsiTheme="majorHAnsi" w:cstheme="majorHAnsi"/>
-                <w:lang w:val="en-US"/>
-              </w:rPr>
-              <w:t>Anglo-Saxon</w:t>
-            </w:r>
-            <w:r>
-              <w:rPr>
-                <w:rFonts w:asciiTheme="majorHAnsi" w:hAnsiTheme="majorHAnsi" w:cstheme="majorHAnsi"/>
-                <w:lang w:val="en-US"/>
-              </w:rPr>
-              <w:fldChar w:fldCharType="end"/>
-            </w:r>
+            <w:hyperlink r:id="rId9" w:tooltip="Old English language" w:history="1">
+              <w:r>
+                <w:rPr>
+                  <w:rFonts w:asciiTheme="majorHAnsi" w:hAnsiTheme="majorHAnsi" w:cstheme="majorHAnsi"/>
+                  <w:lang w:val="en-US"/>
+                </w:rPr>
+                <w:t>Anglo-Saxon</w:t>
+              </w:r>
+            </w:hyperlink>
             <w:r>
               <w:rPr>
                 <w:rFonts w:asciiTheme="majorHAnsi" w:hAnsiTheme="majorHAnsi" w:cstheme="majorHAnsi"/>
@@ -1519,36 +1808,17 @@
               </w:rPr>
               <w:t>The second system of comparison in English appends the </w:t>
             </w:r>
-            <w:r>
-              <w:fldChar w:fldCharType="begin"/>
-            </w:r>
-            <w:r>
-              <w:rPr>
-                <w:lang w:val="en-US"/>
-              </w:rPr>
-              <w:instrText xml:space="preserve"> HYPERLINK "https://en.wikipedia.org/wiki/Grammatical_particle" \o "Grammatical particle" </w:instrText>
-            </w:r>
-            <w:r>
-              <w:fldChar w:fldCharType="separate"/>
-            </w:r>
-            <w:r>
-              <w:rPr>
-                <w:rStyle w:val="Hyperlink"/>
-                <w:rFonts w:asciiTheme="majorHAnsi" w:hAnsiTheme="majorHAnsi" w:cstheme="majorHAnsi"/>
-                <w:color w:val="0B0080"/>
-                <w:lang w:val="en-US"/>
-              </w:rPr>
-              <w:t>grammatical particles</w:t>
-            </w:r>
-            <w:r>
-              <w:rPr>
-                <w:rStyle w:val="Hyperlink"/>
-                <w:rFonts w:asciiTheme="majorHAnsi" w:hAnsiTheme="majorHAnsi" w:cstheme="majorHAnsi"/>
-                <w:color w:val="0B0080"/>
-                <w:lang w:val="en-US"/>
-              </w:rPr>
-              <w:fldChar w:fldCharType="end"/>
-            </w:r>
+            <w:hyperlink r:id="rId10" w:tooltip="Grammatical particle" w:history="1">
+              <w:r>
+                <w:rPr>
+                  <w:rStyle w:val="Hyperlink"/>
+                  <w:rFonts w:asciiTheme="majorHAnsi" w:hAnsiTheme="majorHAnsi" w:cstheme="majorHAnsi"/>
+                  <w:color w:val="0B0080"/>
+                  <w:lang w:val="en-US"/>
+                </w:rPr>
+                <w:t>grammatical particles</w:t>
+              </w:r>
+            </w:hyperlink>
             <w:r>
               <w:rPr>
                 <w:rFonts w:asciiTheme="majorHAnsi" w:hAnsiTheme="majorHAnsi" w:cstheme="majorHAnsi"/>
@@ -1557,36 +1827,17 @@
               </w:rPr>
               <w:t> "more" and "most", themselves the irregular comparatives of "many" and "much", to the adjective or adverb being modified. This series can be compared to a system containing the </w:t>
             </w:r>
-            <w:r>
-              <w:fldChar w:fldCharType="begin"/>
-            </w:r>
-            <w:r>
-              <w:rPr>
-                <w:lang w:val="en-US"/>
-              </w:rPr>
-              <w:instrText xml:space="preserve"> HYPERLINK "https://en.wikipedia.org/wiki/Diminutive" \o "Diminutive" </w:instrText>
-            </w:r>
-            <w:r>
-              <w:fldChar w:fldCharType="separate"/>
-            </w:r>
-            <w:r>
-              <w:rPr>
-                <w:rStyle w:val="Hyperlink"/>
-                <w:rFonts w:asciiTheme="majorHAnsi" w:hAnsiTheme="majorHAnsi" w:cstheme="majorHAnsi"/>
-                <w:color w:val="0B0080"/>
-                <w:lang w:val="en-US"/>
-              </w:rPr>
-              <w:t>diminutives</w:t>
-            </w:r>
-            <w:r>
-              <w:rPr>
-                <w:rStyle w:val="Hyperlink"/>
-                <w:rFonts w:asciiTheme="majorHAnsi" w:hAnsiTheme="majorHAnsi" w:cstheme="majorHAnsi"/>
-                <w:color w:val="0B0080"/>
-                <w:lang w:val="en-US"/>
-              </w:rPr>
-              <w:fldChar w:fldCharType="end"/>
-            </w:r>
+            <w:hyperlink r:id="rId11" w:tooltip="Diminutive" w:history="1">
+              <w:r>
+                <w:rPr>
+                  <w:rStyle w:val="Hyperlink"/>
+                  <w:rFonts w:asciiTheme="majorHAnsi" w:hAnsiTheme="majorHAnsi" w:cstheme="majorHAnsi"/>
+                  <w:color w:val="0B0080"/>
+                  <w:lang w:val="en-US"/>
+                </w:rPr>
+                <w:t>diminutives</w:t>
+              </w:r>
+            </w:hyperlink>
             <w:r>
               <w:rPr>
                 <w:rFonts w:asciiTheme="majorHAnsi" w:hAnsiTheme="majorHAnsi" w:cstheme="majorHAnsi"/>
@@ -1622,7 +1873,6 @@
                 <w:rFonts w:asciiTheme="majorHAnsi" w:hAnsiTheme="majorHAnsi" w:cstheme="majorHAnsi"/>
                 <w:lang w:val="en-US"/>
               </w:rPr>
-              <w:lastRenderedPageBreak/>
               <w:t xml:space="preserve">Beautiful -&gt; </w:t>
             </w:r>
           </w:p>
@@ -1705,16 +1955,9 @@
             <w:pPr>
               <w:rPr>
                 <w:rFonts w:asciiTheme="majorHAnsi" w:hAnsiTheme="majorHAnsi" w:cstheme="majorHAnsi"/>
-                <w:b/>
-              </w:rPr>
-            </w:pPr>
-            <w:r>
-              <w:rPr>
-                <w:rFonts w:asciiTheme="majorHAnsi" w:hAnsiTheme="majorHAnsi" w:cstheme="majorHAnsi"/>
-                <w:b/>
-              </w:rPr>
-              <w:t xml:space="preserve">Line </w:t>
-            </w:r>
+                <w:lang w:val="en-US"/>
+              </w:rPr>
+            </w:pPr>
           </w:p>
         </w:tc>
         <w:tc>
@@ -1725,19 +1968,15 @@
             <w:pPr>
               <w:rPr>
                 <w:rFonts w:asciiTheme="majorHAnsi" w:hAnsiTheme="majorHAnsi" w:cstheme="majorHAnsi"/>
-              </w:rPr>
-            </w:pPr>
-            <w:r>
-              <w:rPr>
-                <w:rFonts w:asciiTheme="majorHAnsi" w:hAnsiTheme="majorHAnsi" w:cstheme="majorHAnsi"/>
-              </w:rPr>
-              <w:t>Trend assessment</w:t>
-            </w:r>
-            <w:r>
-              <w:rPr>
-                <w:rFonts w:asciiTheme="majorHAnsi" w:hAnsiTheme="majorHAnsi" w:cstheme="majorHAnsi"/>
-              </w:rPr>
-              <w:t>/analysis</w:t>
+                <w:lang w:val="en-US" w:eastAsia="nl-NL"/>
+              </w:rPr>
+            </w:pPr>
+            <w:r>
+              <w:rPr>
+                <w:rFonts w:asciiTheme="majorHAnsi" w:hAnsiTheme="majorHAnsi" w:cstheme="majorHAnsi"/>
+                <w:lang w:val="en-US" w:eastAsia="nl-NL"/>
+              </w:rPr>
+              <w:t>Correlative conjunction</w:t>
             </w:r>
           </w:p>
         </w:tc>
@@ -1749,55 +1988,31 @@
             <w:pPr>
               <w:rPr>
                 <w:rFonts w:asciiTheme="majorHAnsi" w:hAnsiTheme="majorHAnsi" w:cstheme="majorHAnsi"/>
-                <w:lang w:val="en-US"/>
-              </w:rPr>
-            </w:pPr>
-            <w:r>
-              <w:rPr>
-                <w:rFonts w:asciiTheme="majorHAnsi" w:hAnsiTheme="majorHAnsi" w:cstheme="majorHAnsi"/>
-                <w:lang w:val="en-US"/>
-              </w:rPr>
-              <w:t xml:space="preserve">Trend descriptions use terms like function, relationship, correlation, varies, trend; </w:t>
-            </w:r>
-            <w:proofErr w:type="spellStart"/>
-            <w:r>
-              <w:rPr>
-                <w:rFonts w:asciiTheme="majorHAnsi" w:hAnsiTheme="majorHAnsi" w:cstheme="majorHAnsi"/>
-                <w:lang w:val="en-US"/>
-              </w:rPr>
-              <w:t>the</w:t>
-            </w:r>
-            <w:proofErr w:type="spellEnd"/>
-            <w:r>
-              <w:rPr>
-                <w:rFonts w:asciiTheme="majorHAnsi" w:hAnsiTheme="majorHAnsi" w:cstheme="majorHAnsi"/>
-                <w:lang w:val="en-US"/>
-              </w:rPr>
-              <w:t xml:space="preserve"> tend to refer to continuous changes in the variables. </w:t>
-            </w:r>
-          </w:p>
-          <w:p>
-            <w:pPr>
-              <w:rPr>
-                <w:rFonts w:asciiTheme="majorHAnsi" w:hAnsiTheme="majorHAnsi" w:cstheme="majorHAnsi"/>
-                <w:lang w:val="en-US"/>
-              </w:rPr>
-            </w:pPr>
-          </w:p>
-          <w:p>
-            <w:pPr>
-              <w:rPr>
-                <w:rFonts w:asciiTheme="majorHAnsi" w:hAnsiTheme="majorHAnsi" w:cstheme="majorHAnsi"/>
-                <w:lang w:val="en-US"/>
-              </w:rPr>
-            </w:pPr>
-            <w:r>
-              <w:rPr>
-                <w:rFonts w:asciiTheme="majorHAnsi" w:hAnsiTheme="majorHAnsi" w:cstheme="majorHAnsi"/>
-                <w:color w:val="222222"/>
-                <w:lang w:val="en-US"/>
-              </w:rPr>
-              <w:t>It is the widespread practice of collecting information and attempting to spot a pattern. It could be used to estimate uncertain events in the past (or maybe in the future).</w:t>
+                <w:color w:val="222222"/>
+                <w:lang w:val="en-US"/>
+              </w:rPr>
+            </w:pPr>
+            <w:hyperlink r:id="rId12" w:tooltip="Correlative" w:history="1">
+              <w:r>
+                <w:rPr>
+                  <w:rStyle w:val="Hyperlink"/>
+                  <w:rFonts w:asciiTheme="majorHAnsi" w:hAnsiTheme="majorHAnsi" w:cstheme="majorHAnsi"/>
+                  <w:color w:val="0B0080"/>
+                  <w:u w:val="none"/>
+                  <w:shd w:val="clear" w:color="auto" w:fill="FFFFFF"/>
+                  <w:lang w:val="en-US"/>
+                </w:rPr>
+                <w:t>Correlative</w:t>
+              </w:r>
+            </w:hyperlink>
+            <w:r>
+              <w:rPr>
+                <w:rFonts w:asciiTheme="majorHAnsi" w:hAnsiTheme="majorHAnsi" w:cstheme="majorHAnsi"/>
+                <w:color w:val="222222"/>
+                <w:shd w:val="clear" w:color="auto" w:fill="FFFFFF"/>
+                <w:lang w:val="en-US"/>
+              </w:rPr>
+              <w:t> conjunctions work in pairs to join words and groups of words of equal weight in a sentence.</w:t>
             </w:r>
           </w:p>
         </w:tc>
@@ -1807,59 +2022,95 @@
           </w:tcPr>
           <w:p>
             <w:pPr>
-              <w:rPr>
-                <w:rFonts w:asciiTheme="majorHAnsi" w:hAnsiTheme="majorHAnsi" w:cstheme="majorHAnsi"/>
-                <w:color w:val="000000"/>
-                <w:lang w:val="en-US"/>
-              </w:rPr>
-            </w:pPr>
-            <w:r>
-              <w:rPr>
-                <w:rFonts w:asciiTheme="majorHAnsi" w:hAnsiTheme="majorHAnsi" w:cstheme="majorHAnsi"/>
-                <w:color w:val="000000"/>
-                <w:lang w:val="en-US"/>
-              </w:rPr>
-              <w:t>T</w:t>
-            </w:r>
-            <w:r>
-              <w:rPr>
-                <w:rFonts w:asciiTheme="majorHAnsi" w:hAnsiTheme="majorHAnsi" w:cstheme="majorHAnsi"/>
-                <w:color w:val="000000"/>
-                <w:lang w:val="en-US"/>
-              </w:rPr>
-              <w:t>he graph shows a positive correlation between a child's increases in age and height between the ages of 10 and 12</w:t>
-            </w:r>
-            <w:r>
-              <w:rPr>
-                <w:rFonts w:asciiTheme="majorHAnsi" w:hAnsiTheme="majorHAnsi" w:cstheme="majorHAnsi"/>
-                <w:color w:val="000000"/>
-                <w:lang w:val="en-US"/>
-              </w:rPr>
-              <w:t>.</w:t>
-            </w:r>
-          </w:p>
-          <w:p>
-            <w:pPr>
-              <w:rPr>
-                <w:rFonts w:asciiTheme="majorHAnsi" w:hAnsiTheme="majorHAnsi" w:cstheme="majorHAnsi"/>
-                <w:lang w:val="en-US"/>
-              </w:rPr>
-            </w:pPr>
-          </w:p>
-          <w:p>
-            <w:pPr>
-              <w:rPr>
-                <w:rFonts w:asciiTheme="majorHAnsi" w:hAnsiTheme="majorHAnsi" w:cstheme="majorHAnsi"/>
-                <w:lang w:val="en-US"/>
-              </w:rPr>
-            </w:pPr>
-            <w:r>
-              <w:rPr>
-                <w:rFonts w:asciiTheme="majorHAnsi" w:hAnsiTheme="majorHAnsi" w:cstheme="majorHAnsi"/>
-                <w:color w:val="222222"/>
-                <w:lang w:val="en-US"/>
-              </w:rPr>
-              <w:t>How many ancient kings probably ruled between two dates, based on data such as the average years which other known kings reigned.</w:t>
+              <w:shd w:val="clear" w:color="auto" w:fill="FFFFFF"/>
+              <w:spacing w:before="100" w:beforeAutospacing="1" w:after="24"/>
+              <w:rPr>
+                <w:rFonts w:asciiTheme="majorHAnsi" w:eastAsia="Times New Roman" w:hAnsiTheme="majorHAnsi" w:cstheme="majorHAnsi"/>
+                <w:color w:val="222222"/>
+                <w:lang w:val="en-US" w:eastAsia="nl-NL"/>
+              </w:rPr>
+            </w:pPr>
+            <w:r>
+              <w:rPr>
+                <w:rFonts w:asciiTheme="majorHAnsi" w:eastAsia="Times New Roman" w:hAnsiTheme="majorHAnsi" w:cstheme="majorHAnsi"/>
+                <w:iCs/>
+                <w:color w:val="222222"/>
+                <w:lang w:val="en-US" w:eastAsia="nl-NL"/>
+              </w:rPr>
+              <w:t>Just as</w:t>
+            </w:r>
+            <w:r>
+              <w:rPr>
+                <w:rFonts w:asciiTheme="majorHAnsi" w:eastAsia="Times New Roman" w:hAnsiTheme="majorHAnsi" w:cstheme="majorHAnsi"/>
+                <w:color w:val="222222"/>
+                <w:lang w:val="en-US" w:eastAsia="nl-NL"/>
+              </w:rPr>
+              <w:t> many Americans love basketball, </w:t>
+            </w:r>
+            <w:r>
+              <w:rPr>
+                <w:rFonts w:asciiTheme="majorHAnsi" w:eastAsia="Times New Roman" w:hAnsiTheme="majorHAnsi" w:cstheme="majorHAnsi"/>
+                <w:iCs/>
+                <w:color w:val="222222"/>
+                <w:lang w:val="en-US" w:eastAsia="nl-NL"/>
+              </w:rPr>
+              <w:t>so</w:t>
+            </w:r>
+            <w:r>
+              <w:rPr>
+                <w:rFonts w:asciiTheme="majorHAnsi" w:eastAsia="Times New Roman" w:hAnsiTheme="majorHAnsi" w:cstheme="majorHAnsi"/>
+                <w:color w:val="222222"/>
+                <w:lang w:val="en-US" w:eastAsia="nl-NL"/>
+              </w:rPr>
+              <w:t> many Canadians love ice hockey.</w:t>
+            </w:r>
+          </w:p>
+          <w:p>
+            <w:pPr>
+              <w:shd w:val="clear" w:color="auto" w:fill="FFFFFF"/>
+              <w:spacing w:before="100" w:beforeAutospacing="1" w:after="24"/>
+              <w:rPr>
+                <w:rFonts w:asciiTheme="majorHAnsi" w:eastAsia="Times New Roman" w:hAnsiTheme="majorHAnsi" w:cstheme="majorHAnsi"/>
+                <w:color w:val="222222"/>
+                <w:lang w:val="en-US" w:eastAsia="nl-NL"/>
+              </w:rPr>
+            </w:pPr>
+          </w:p>
+          <w:p>
+            <w:pPr>
+              <w:rPr>
+                <w:rFonts w:asciiTheme="majorHAnsi" w:hAnsiTheme="majorHAnsi" w:cstheme="majorHAnsi"/>
+                <w:lang w:val="en-US"/>
+              </w:rPr>
+            </w:pPr>
+            <w:r>
+              <w:rPr>
+                <w:rFonts w:asciiTheme="majorHAnsi" w:hAnsiTheme="majorHAnsi" w:cstheme="majorHAnsi"/>
+                <w:lang w:val="en-US"/>
+              </w:rPr>
+              <w:t xml:space="preserve">X scored 300 points, </w:t>
+            </w:r>
+            <w:r>
+              <w:rPr>
+                <w:rFonts w:asciiTheme="majorHAnsi" w:hAnsiTheme="majorHAnsi" w:cstheme="majorHAnsi"/>
+                <w:lang w:val="en-US"/>
+              </w:rPr>
+              <w:t xml:space="preserve">as many as </w:t>
+            </w:r>
+            <w:r>
+              <w:rPr>
+                <w:rFonts w:asciiTheme="majorHAnsi" w:hAnsiTheme="majorHAnsi" w:cstheme="majorHAnsi"/>
+                <w:lang w:val="en-US"/>
+              </w:rPr>
+              <w:t xml:space="preserve">Y and Z scored 55 </w:t>
+            </w:r>
+            <w:r>
+              <w:rPr>
+                <w:rFonts w:asciiTheme="majorHAnsi" w:hAnsiTheme="majorHAnsi" w:cstheme="majorHAnsi"/>
+                <w:lang w:val="en-US"/>
+              </w:rPr>
+              <w:lastRenderedPageBreak/>
+              <w:t xml:space="preserve">points during the match. </w:t>
             </w:r>
           </w:p>
         </w:tc>
@@ -1873,9 +2124,17 @@
             <w:pPr>
               <w:rPr>
                 <w:rFonts w:asciiTheme="majorHAnsi" w:hAnsiTheme="majorHAnsi" w:cstheme="majorHAnsi"/>
-                <w:lang w:val="en-US"/>
-              </w:rPr>
-            </w:pPr>
+                <w:b/>
+              </w:rPr>
+            </w:pPr>
+            <w:r>
+              <w:rPr>
+                <w:rFonts w:asciiTheme="majorHAnsi" w:hAnsiTheme="majorHAnsi" w:cstheme="majorHAnsi"/>
+                <w:b/>
+              </w:rPr>
+              <w:lastRenderedPageBreak/>
+              <w:t xml:space="preserve">Line </w:t>
+            </w:r>
           </w:p>
         </w:tc>
         <w:tc>
@@ -1886,44 +2145,19 @@
             <w:pPr>
               <w:rPr>
                 <w:rFonts w:asciiTheme="majorHAnsi" w:hAnsiTheme="majorHAnsi" w:cstheme="majorHAnsi"/>
-                <w:lang w:val="en-US"/>
-              </w:rPr>
-            </w:pPr>
-            <w:r>
-              <w:rPr>
-                <w:rFonts w:asciiTheme="majorHAnsi" w:hAnsiTheme="majorHAnsi" w:cstheme="majorHAnsi"/>
-                <w:lang w:val="en-US"/>
-              </w:rPr>
-              <w:t>Time series</w:t>
-            </w:r>
-          </w:p>
-          <w:p>
-            <w:pPr>
-              <w:rPr>
-                <w:rFonts w:asciiTheme="majorHAnsi" w:hAnsiTheme="majorHAnsi" w:cstheme="majorHAnsi"/>
-                <w:lang w:val="en-US"/>
-              </w:rPr>
-            </w:pPr>
-            <w:r>
-              <w:rPr>
-                <w:rFonts w:asciiTheme="majorHAnsi" w:hAnsiTheme="majorHAnsi" w:cstheme="majorHAnsi"/>
-                <w:lang w:val="en-US"/>
-              </w:rPr>
-              <w:t>(discrete</w:t>
-            </w:r>
-            <w:r>
-              <w:rPr>
-                <w:rFonts w:asciiTheme="majorHAnsi" w:hAnsiTheme="majorHAnsi" w:cstheme="majorHAnsi"/>
-                <w:lang w:val="en-US"/>
-              </w:rPr>
-              <w:t xml:space="preserve"> (time order)</w:t>
-            </w:r>
-            <w:r>
-              <w:rPr>
-                <w:rFonts w:asciiTheme="majorHAnsi" w:hAnsiTheme="majorHAnsi" w:cstheme="majorHAnsi"/>
-                <w:lang w:val="en-US"/>
-              </w:rPr>
-              <w:t>)</w:t>
+              </w:rPr>
+            </w:pPr>
+            <w:r>
+              <w:rPr>
+                <w:rFonts w:asciiTheme="majorHAnsi" w:hAnsiTheme="majorHAnsi" w:cstheme="majorHAnsi"/>
+              </w:rPr>
+              <w:t>Trend assessment</w:t>
+            </w:r>
+            <w:r>
+              <w:rPr>
+                <w:rFonts w:asciiTheme="majorHAnsi" w:hAnsiTheme="majorHAnsi" w:cstheme="majorHAnsi"/>
+              </w:rPr>
+              <w:t>/analysis</w:t>
             </w:r>
           </w:p>
         </w:tc>
@@ -1935,345 +2169,56 @@
             <w:pPr>
               <w:rPr>
                 <w:rFonts w:asciiTheme="majorHAnsi" w:hAnsiTheme="majorHAnsi" w:cstheme="majorHAnsi"/>
-                <w:color w:val="222222"/>
-                <w:lang w:val="en-US"/>
-              </w:rPr>
-            </w:pPr>
-            <w:r>
-              <w:rPr>
-                <w:rFonts w:asciiTheme="majorHAnsi" w:hAnsiTheme="majorHAnsi" w:cstheme="majorHAnsi"/>
-                <w:color w:val="222222"/>
-                <w:lang w:val="en-US"/>
-              </w:rPr>
-              <w:t>A </w:t>
-            </w:r>
-            <w:r>
-              <w:rPr>
-                <w:rFonts w:asciiTheme="majorHAnsi" w:hAnsiTheme="majorHAnsi" w:cstheme="majorHAnsi"/>
-                <w:bCs/>
-                <w:color w:val="222222"/>
-                <w:lang w:val="en-US"/>
-              </w:rPr>
-              <w:t>time series</w:t>
-            </w:r>
-            <w:r>
-              <w:rPr>
-                <w:rFonts w:asciiTheme="majorHAnsi" w:hAnsiTheme="majorHAnsi" w:cstheme="majorHAnsi"/>
-                <w:color w:val="222222"/>
-                <w:lang w:val="en-US"/>
-              </w:rPr>
-              <w:t> is a series of </w:t>
-            </w:r>
-            <w:r>
-              <w:fldChar w:fldCharType="begin"/>
-            </w:r>
-            <w:r>
-              <w:rPr>
-                <w:lang w:val="en-US"/>
-              </w:rPr>
-              <w:instrText xml:space="preserve"> HYPERLINK "https://en.wikipedia.org/wiki/Data_point" \o "Data point" </w:instrText>
-            </w:r>
-            <w:r>
-              <w:fldChar w:fldCharType="separate"/>
-            </w:r>
-            <w:r>
-              <w:rPr>
-                <w:rStyle w:val="Hyperlink"/>
-                <w:rFonts w:asciiTheme="majorHAnsi" w:hAnsiTheme="majorHAnsi" w:cstheme="majorHAnsi"/>
-                <w:color w:val="0B0080"/>
-                <w:lang w:val="en-US"/>
-              </w:rPr>
-              <w:t>data points</w:t>
-            </w:r>
-            <w:r>
-              <w:rPr>
-                <w:rStyle w:val="Hyperlink"/>
-                <w:rFonts w:asciiTheme="majorHAnsi" w:hAnsiTheme="majorHAnsi" w:cstheme="majorHAnsi"/>
-                <w:color w:val="0B0080"/>
-                <w:lang w:val="en-US"/>
-              </w:rPr>
-              <w:fldChar w:fldCharType="end"/>
-            </w:r>
-            <w:r>
-              <w:rPr>
-                <w:rFonts w:asciiTheme="majorHAnsi" w:hAnsiTheme="majorHAnsi" w:cstheme="majorHAnsi"/>
-                <w:color w:val="222222"/>
-                <w:lang w:val="en-US"/>
-              </w:rPr>
-              <w:t xml:space="preserve"> indexed (or listed or graphed) in </w:t>
-            </w:r>
-            <w:r>
-              <w:rPr>
-                <w:rFonts w:asciiTheme="majorHAnsi" w:hAnsiTheme="majorHAnsi" w:cstheme="majorHAnsi"/>
-                <w:b/>
-                <w:color w:val="222222"/>
-                <w:lang w:val="en-US"/>
-              </w:rPr>
-              <w:t xml:space="preserve">time order. </w:t>
-            </w:r>
-            <w:r>
-              <w:rPr>
-                <w:rFonts w:asciiTheme="majorHAnsi" w:hAnsiTheme="majorHAnsi" w:cstheme="majorHAnsi"/>
-                <w:color w:val="222222"/>
-                <w:lang w:val="en-US"/>
-              </w:rPr>
-              <w:t>Most commonly, a time series is a </w:t>
-            </w:r>
-            <w:r>
-              <w:fldChar w:fldCharType="begin"/>
-            </w:r>
-            <w:r>
-              <w:rPr>
-                <w:lang w:val="en-US"/>
-              </w:rPr>
-              <w:instrText xml:space="preserve"> HYPERLINK "https://en.wikipedia.org/wiki/Sequence" \o "Sequence" </w:instrText>
-            </w:r>
-            <w:r>
-              <w:fldChar w:fldCharType="separate"/>
-            </w:r>
-            <w:r>
-              <w:rPr>
-                <w:rStyle w:val="Hyperlink"/>
-                <w:rFonts w:asciiTheme="majorHAnsi" w:hAnsiTheme="majorHAnsi" w:cstheme="majorHAnsi"/>
-                <w:color w:val="0B0080"/>
-                <w:lang w:val="en-US"/>
-              </w:rPr>
-              <w:t>sequence</w:t>
-            </w:r>
-            <w:r>
-              <w:rPr>
-                <w:rStyle w:val="Hyperlink"/>
-                <w:rFonts w:asciiTheme="majorHAnsi" w:hAnsiTheme="majorHAnsi" w:cstheme="majorHAnsi"/>
-                <w:color w:val="0B0080"/>
-                <w:lang w:val="en-US"/>
-              </w:rPr>
-              <w:fldChar w:fldCharType="end"/>
-            </w:r>
-            <w:r>
-              <w:rPr>
-                <w:rFonts w:asciiTheme="majorHAnsi" w:hAnsiTheme="majorHAnsi" w:cstheme="majorHAnsi"/>
-                <w:color w:val="222222"/>
-                <w:lang w:val="en-US"/>
-              </w:rPr>
-              <w:t> taken at successive equally spaced points in time. Thus it is a sequence of </w:t>
-            </w:r>
-            <w:r>
-              <w:fldChar w:fldCharType="begin"/>
-            </w:r>
-            <w:r>
-              <w:rPr>
-                <w:lang w:val="en-US"/>
-              </w:rPr>
-              <w:instrText xml:space="preserve"> HYPERLINK "https:/</w:instrText>
-            </w:r>
-            <w:r>
-              <w:rPr>
-                <w:lang w:val="en-US"/>
-              </w:rPr>
-              <w:instrText xml:space="preserve">/en.wikipedia.org/wiki/Discrete-time" \o "Discrete-time" </w:instrText>
-            </w:r>
-            <w:r>
-              <w:fldChar w:fldCharType="separate"/>
-            </w:r>
-            <w:r>
-              <w:rPr>
-                <w:rStyle w:val="Hyperlink"/>
-                <w:rFonts w:asciiTheme="majorHAnsi" w:hAnsiTheme="majorHAnsi" w:cstheme="majorHAnsi"/>
-                <w:color w:val="0B0080"/>
-                <w:lang w:val="en-US"/>
-              </w:rPr>
-              <w:t>discrete-time</w:t>
-            </w:r>
-            <w:r>
-              <w:rPr>
-                <w:rStyle w:val="Hyperlink"/>
-                <w:rFonts w:asciiTheme="majorHAnsi" w:hAnsiTheme="majorHAnsi" w:cstheme="majorHAnsi"/>
-                <w:color w:val="0B0080"/>
-                <w:lang w:val="en-US"/>
-              </w:rPr>
-              <w:fldChar w:fldCharType="end"/>
-            </w:r>
-            <w:r>
-              <w:rPr>
-                <w:rFonts w:asciiTheme="majorHAnsi" w:hAnsiTheme="majorHAnsi" w:cstheme="majorHAnsi"/>
-                <w:color w:val="222222"/>
-                <w:lang w:val="en-US"/>
-              </w:rPr>
-              <w:t> data.</w:t>
-            </w:r>
-            <w:r>
-              <w:rPr>
-                <w:rFonts w:asciiTheme="majorHAnsi" w:hAnsiTheme="majorHAnsi" w:cstheme="majorHAnsi"/>
-                <w:color w:val="222222"/>
-                <w:lang w:val="en-US"/>
-              </w:rPr>
-              <w:br/>
-            </w:r>
-          </w:p>
-          <w:p>
-            <w:pPr>
-              <w:rPr>
-                <w:rFonts w:asciiTheme="majorHAnsi" w:hAnsiTheme="majorHAnsi" w:cstheme="majorHAnsi"/>
-                <w:color w:val="222222"/>
-                <w:lang w:val="en-US"/>
-              </w:rPr>
-            </w:pPr>
-            <w:r>
-              <w:rPr>
-                <w:rFonts w:asciiTheme="majorHAnsi" w:hAnsiTheme="majorHAnsi" w:cstheme="majorHAnsi"/>
-                <w:lang w:val="en-US"/>
-              </w:rPr>
-              <w:t>A discrete variable over a particular range of real values is one for which, for any value in the range that the variable is permitted to take on, there is a positive minimum distance to the nearest other permissible value. The number of permitted values is either finite or countably infinite.</w:t>
-            </w:r>
-          </w:p>
-          <w:p>
-            <w:pPr>
-              <w:rPr>
-                <w:rFonts w:asciiTheme="majorHAnsi" w:hAnsiTheme="majorHAnsi" w:cstheme="majorHAnsi"/>
-                <w:color w:val="222222"/>
-                <w:lang w:val="en-US"/>
-              </w:rPr>
-            </w:pPr>
-            <w:r>
-              <w:rPr>
-                <w:rFonts w:asciiTheme="majorHAnsi" w:hAnsiTheme="majorHAnsi" w:cstheme="majorHAnsi"/>
-                <w:color w:val="222222"/>
-                <w:lang w:val="en-US"/>
-              </w:rPr>
-              <w:br/>
-            </w:r>
-            <w:r>
-              <w:rPr>
-                <w:rFonts w:asciiTheme="majorHAnsi" w:hAnsiTheme="majorHAnsi" w:cstheme="majorHAnsi"/>
-                <w:color w:val="222222"/>
-                <w:lang w:val="en-US"/>
-              </w:rPr>
-              <w:t>(</w:t>
-            </w:r>
-            <w:r>
-              <w:fldChar w:fldCharType="begin"/>
-            </w:r>
-            <w:r>
-              <w:rPr>
-                <w:lang w:val="en-US"/>
-              </w:rPr>
-              <w:instrText xml:space="preserve"> HYPERLINK "https://en.wikipedia.org/wiki/Discrete_time_and_continuous_time" </w:instrText>
-            </w:r>
-            <w:r>
-              <w:fldChar w:fldCharType="separate"/>
-            </w:r>
-            <w:r>
-              <w:rPr>
-                <w:rStyle w:val="Hyperlink"/>
-                <w:rFonts w:asciiTheme="majorHAnsi" w:hAnsiTheme="majorHAnsi" w:cstheme="majorHAnsi"/>
-                <w:lang w:val="en-US"/>
-              </w:rPr>
-              <w:t>https://en.wikipedia.org/wiki/</w:t>
-            </w:r>
-            <w:r>
-              <w:rPr>
-                <w:rStyle w:val="Hyperlink"/>
-                <w:rFonts w:asciiTheme="majorHAnsi" w:hAnsiTheme="majorHAnsi" w:cstheme="majorHAnsi"/>
-                <w:lang w:val="en-US"/>
-              </w:rPr>
-              <w:br/>
+                <w:lang w:val="en-US"/>
+              </w:rPr>
+            </w:pPr>
+            <w:r>
+              <w:rPr>
+                <w:rFonts w:asciiTheme="majorHAnsi" w:hAnsiTheme="majorHAnsi" w:cstheme="majorHAnsi"/>
+                <w:lang w:val="en-US"/>
+              </w:rPr>
+              <w:t xml:space="preserve">Trend descriptions use terms like function, relationship, correlation, varies, trend; </w:t>
             </w:r>
             <w:proofErr w:type="spellStart"/>
             <w:r>
               <w:rPr>
-                <w:rStyle w:val="Hyperlink"/>
-                <w:rFonts w:asciiTheme="majorHAnsi" w:hAnsiTheme="majorHAnsi" w:cstheme="majorHAnsi"/>
-                <w:lang w:val="en-US"/>
-              </w:rPr>
-              <w:t>Discrete_time_and_continuous_time</w:t>
+                <w:rFonts w:asciiTheme="majorHAnsi" w:hAnsiTheme="majorHAnsi" w:cstheme="majorHAnsi"/>
+                <w:lang w:val="en-US"/>
+              </w:rPr>
+              <w:t>the</w:t>
             </w:r>
             <w:proofErr w:type="spellEnd"/>
             <w:r>
               <w:rPr>
-                <w:rStyle w:val="Hyperlink"/>
-                <w:rFonts w:asciiTheme="majorHAnsi" w:hAnsiTheme="majorHAnsi" w:cstheme="majorHAnsi"/>
-                <w:lang w:val="en-US"/>
-              </w:rPr>
-              <w:fldChar w:fldCharType="end"/>
-            </w:r>
-            <w:r>
-              <w:rPr>
-                <w:rFonts w:asciiTheme="majorHAnsi" w:hAnsiTheme="majorHAnsi" w:cstheme="majorHAnsi"/>
-                <w:color w:val="222222"/>
-                <w:lang w:val="en-US"/>
-              </w:rPr>
-              <w:t>)</w:t>
-            </w:r>
-          </w:p>
-          <w:p>
-            <w:pPr>
-              <w:rPr>
-                <w:rFonts w:asciiTheme="majorHAnsi" w:hAnsiTheme="majorHAnsi" w:cstheme="majorHAnsi"/>
-                <w:lang w:val="en-US"/>
-              </w:rPr>
-            </w:pPr>
-          </w:p>
-          <w:p>
-            <w:pPr>
-              <w:rPr>
-                <w:rFonts w:asciiTheme="majorHAnsi" w:hAnsiTheme="majorHAnsi" w:cstheme="majorHAnsi"/>
-                <w:lang w:val="en-US"/>
-              </w:rPr>
-            </w:pPr>
-            <w:r>
-              <w:fldChar w:fldCharType="begin"/>
-            </w:r>
-            <w:r>
-              <w:rPr>
-                <w:lang w:val="en-US"/>
-              </w:rPr>
-              <w:instrText xml:space="preserve"> HYPERLINK "https://en.wikipedia.org/wiki/Continuous_or_discrete_variable" \l "Continuous_variable" </w:instrText>
-            </w:r>
-            <w:r>
-              <w:fldChar w:fldCharType="separate"/>
-            </w:r>
-            <w:r>
-              <w:rPr>
-                <w:rStyle w:val="Hyperlink"/>
-                <w:rFonts w:asciiTheme="majorHAnsi" w:hAnsiTheme="majorHAnsi" w:cstheme="majorHAnsi"/>
-                <w:lang w:val="en-US"/>
-              </w:rPr>
-              <w:t>https://en.wikipedia.org/wiki/</w:t>
-            </w:r>
-            <w:r>
-              <w:rPr>
-                <w:rStyle w:val="Hyperlink"/>
-                <w:rFonts w:asciiTheme="majorHAnsi" w:hAnsiTheme="majorHAnsi" w:cstheme="majorHAnsi"/>
-                <w:lang w:val="en-US"/>
-              </w:rPr>
-              <w:br/>
-            </w:r>
-            <w:proofErr w:type="spellStart"/>
-            <w:r>
-              <w:rPr>
-                <w:rStyle w:val="Hyperlink"/>
-                <w:rFonts w:asciiTheme="majorHAnsi" w:hAnsiTheme="majorHAnsi" w:cstheme="majorHAnsi"/>
-                <w:lang w:val="en-US"/>
-              </w:rPr>
-              <w:t>Continuous_or_discrete_variable#Continuous_variable</w:t>
-            </w:r>
-            <w:proofErr w:type="spellEnd"/>
-            <w:r>
-              <w:rPr>
-                <w:rStyle w:val="Hyperlink"/>
-                <w:rFonts w:asciiTheme="majorHAnsi" w:hAnsiTheme="majorHAnsi" w:cstheme="majorHAnsi"/>
-                <w:lang w:val="en-US"/>
-              </w:rPr>
-              <w:fldChar w:fldCharType="end"/>
-            </w:r>
-          </w:p>
-          <w:p>
-            <w:pPr>
-              <w:rPr>
-                <w:rFonts w:asciiTheme="majorHAnsi" w:hAnsiTheme="majorHAnsi" w:cstheme="majorHAnsi"/>
-                <w:lang w:val="en-US"/>
-              </w:rPr>
-            </w:pPr>
+                <w:rFonts w:asciiTheme="majorHAnsi" w:hAnsiTheme="majorHAnsi" w:cstheme="majorHAnsi"/>
+                <w:lang w:val="en-US"/>
+              </w:rPr>
+              <w:t xml:space="preserve"> tend to refer to continuous changes in the variables. </w:t>
+            </w:r>
+          </w:p>
+          <w:p>
+            <w:pPr>
+              <w:rPr>
+                <w:rFonts w:asciiTheme="majorHAnsi" w:hAnsiTheme="majorHAnsi" w:cstheme="majorHAnsi"/>
+                <w:lang w:val="en-US"/>
+              </w:rPr>
+            </w:pPr>
+          </w:p>
+          <w:p>
+            <w:pPr>
+              <w:rPr>
+                <w:rFonts w:asciiTheme="majorHAnsi" w:hAnsiTheme="majorHAnsi" w:cstheme="majorHAnsi"/>
+                <w:lang w:val="en-US"/>
+              </w:rPr>
+            </w:pPr>
+            <w:r>
+              <w:rPr>
+                <w:rFonts w:asciiTheme="majorHAnsi" w:hAnsiTheme="majorHAnsi" w:cstheme="majorHAnsi"/>
+                <w:color w:val="222222"/>
+                <w:lang w:val="en-US"/>
+              </w:rPr>
+              <w:t>It is the widespread practice of collecting information and attempting to spot a pattern. It could be used to estimate uncertain events in the past (or maybe in the future).</w:t>
+            </w:r>
           </w:p>
         </w:tc>
         <w:tc>
@@ -2284,51 +2229,57 @@
             <w:pPr>
               <w:rPr>
                 <w:rFonts w:asciiTheme="majorHAnsi" w:hAnsiTheme="majorHAnsi" w:cstheme="majorHAnsi"/>
-                <w:lang w:val="en-US"/>
-              </w:rPr>
-            </w:pPr>
-            <w:r>
-              <w:rPr>
-                <w:rFonts w:asciiTheme="majorHAnsi" w:hAnsiTheme="majorHAnsi" w:cstheme="majorHAnsi"/>
-                <w:lang w:val="en-US"/>
-              </w:rPr>
-              <w:t xml:space="preserve">When we take a look at the data we see an increasing trend of mobile phones connected to the internet </w:t>
-            </w:r>
-            <w:r>
-              <w:rPr>
-                <w:rFonts w:asciiTheme="majorHAnsi" w:hAnsiTheme="majorHAnsi" w:cstheme="majorHAnsi"/>
-                <w:b/>
-                <w:lang w:val="en-US"/>
-              </w:rPr>
-              <w:t>each year</w:t>
-            </w:r>
-            <w:r>
-              <w:rPr>
-                <w:rFonts w:asciiTheme="majorHAnsi" w:hAnsiTheme="majorHAnsi" w:cstheme="majorHAnsi"/>
-                <w:lang w:val="en-US"/>
-              </w:rPr>
-              <w:t xml:space="preserve"> </w:t>
-            </w:r>
-            <w:r>
-              <w:rPr>
-                <w:rFonts w:asciiTheme="majorHAnsi" w:hAnsiTheme="majorHAnsi" w:cstheme="majorHAnsi"/>
-                <w:lang w:val="en-US"/>
-              </w:rPr>
-              <w:t>f</w:t>
-            </w:r>
-            <w:r>
-              <w:rPr>
-                <w:rFonts w:asciiTheme="majorHAnsi" w:hAnsiTheme="majorHAnsi" w:cstheme="majorHAnsi"/>
-                <w:lang w:val="en-US"/>
-              </w:rPr>
-              <w:t xml:space="preserve">rom 1990 till </w:t>
-            </w:r>
-            <w:r>
-              <w:rPr>
-                <w:rFonts w:asciiTheme="majorHAnsi" w:hAnsiTheme="majorHAnsi" w:cstheme="majorHAnsi"/>
-                <w:lang w:val="en-US"/>
-              </w:rPr>
-              <w:t>2000</w:t>
+                <w:color w:val="000000"/>
+                <w:lang w:val="en-US"/>
+              </w:rPr>
+            </w:pPr>
+            <w:r>
+              <w:rPr>
+                <w:rFonts w:asciiTheme="majorHAnsi" w:hAnsiTheme="majorHAnsi" w:cstheme="majorHAnsi"/>
+                <w:color w:val="000000"/>
+                <w:lang w:val="en-US"/>
+              </w:rPr>
+              <w:t>T</w:t>
+            </w:r>
+            <w:r>
+              <w:rPr>
+                <w:rFonts w:asciiTheme="majorHAnsi" w:hAnsiTheme="majorHAnsi" w:cstheme="majorHAnsi"/>
+                <w:color w:val="000000"/>
+                <w:lang w:val="en-US"/>
+              </w:rPr>
+              <w:t>he graph shows a positive correlation between a child's increases in age and height between the ages of 10 and 12</w:t>
+            </w:r>
+            <w:r>
+              <w:rPr>
+                <w:rFonts w:asciiTheme="majorHAnsi" w:hAnsiTheme="majorHAnsi" w:cstheme="majorHAnsi"/>
+                <w:color w:val="000000"/>
+                <w:lang w:val="en-US"/>
+              </w:rPr>
+              <w:t>.</w:t>
+            </w:r>
+          </w:p>
+          <w:p>
+            <w:pPr>
+              <w:rPr>
+                <w:rFonts w:asciiTheme="majorHAnsi" w:hAnsiTheme="majorHAnsi" w:cstheme="majorHAnsi"/>
+                <w:lang w:val="en-US"/>
+              </w:rPr>
+            </w:pPr>
+          </w:p>
+          <w:p>
+            <w:pPr>
+              <w:rPr>
+                <w:rFonts w:asciiTheme="majorHAnsi" w:hAnsiTheme="majorHAnsi" w:cstheme="majorHAnsi"/>
+                <w:lang w:val="en-US"/>
+              </w:rPr>
+            </w:pPr>
+            <w:r>
+              <w:rPr>
+                <w:rFonts w:asciiTheme="majorHAnsi" w:hAnsiTheme="majorHAnsi" w:cstheme="majorHAnsi"/>
+                <w:color w:val="222222"/>
+                <w:lang w:val="en-US"/>
+              </w:rPr>
+              <w:t>How many ancient kings probably ruled between two dates, based on data such as the average years which other known kings reigned.</w:t>
             </w:r>
           </w:p>
         </w:tc>
@@ -2378,14 +2329,14 @@
                 <w:rFonts w:asciiTheme="majorHAnsi" w:hAnsiTheme="majorHAnsi" w:cstheme="majorHAnsi"/>
                 <w:lang w:val="en-US"/>
               </w:rPr>
-              <w:t>(continuous</w:t>
-            </w:r>
-            <w:r>
-              <w:rPr>
-                <w:rFonts w:asciiTheme="majorHAnsi" w:hAnsiTheme="majorHAnsi" w:cstheme="majorHAnsi"/>
-                <w:lang w:val="en-US"/>
-              </w:rPr>
-              <w:t xml:space="preserve"> (variable)</w:t>
+              <w:t>(discrete</w:t>
+            </w:r>
+            <w:r>
+              <w:rPr>
+                <w:rFonts w:asciiTheme="majorHAnsi" w:hAnsiTheme="majorHAnsi" w:cstheme="majorHAnsi"/>
+                <w:lang w:val="en-US"/>
+              </w:rPr>
+              <w:t xml:space="preserve"> (time order)</w:t>
             </w:r>
             <w:r>
               <w:rPr>
@@ -2411,82 +2362,143 @@
             <w:r>
               <w:rPr>
                 <w:rFonts w:asciiTheme="majorHAnsi" w:hAnsiTheme="majorHAnsi" w:cstheme="majorHAnsi"/>
-                <w:lang w:val="en-US"/>
-              </w:rPr>
-              <w:t>Time as a</w:t>
-            </w:r>
-            <w:r>
-              <w:rPr>
-                <w:rFonts w:asciiTheme="majorHAnsi" w:hAnsiTheme="majorHAnsi" w:cstheme="majorHAnsi"/>
-                <w:lang w:val="en-US"/>
-              </w:rPr>
-              <w:t> continuous variable is one which can take on infinitely many, </w:t>
-            </w:r>
-            <w:r>
-              <w:fldChar w:fldCharType="begin"/>
-            </w:r>
-            <w:r>
-              <w:rPr>
-                <w:lang w:val="en-US"/>
-              </w:rPr>
-              <w:instrText xml:space="preserve"> HYPERLINK "https://en.wikipedia.org/wiki/Uncountable_set" \o "Uncountable set" </w:instrText>
-            </w:r>
-            <w:r>
-              <w:fldChar w:fldCharType="separate"/>
-            </w:r>
-            <w:r>
-              <w:rPr>
-                <w:rFonts w:asciiTheme="majorHAnsi" w:hAnsiTheme="majorHAnsi" w:cstheme="majorHAnsi"/>
-                <w:lang w:val="en-US"/>
-              </w:rPr>
-              <w:t>uncountable</w:t>
-            </w:r>
-            <w:r>
-              <w:rPr>
-                <w:rFonts w:asciiTheme="majorHAnsi" w:hAnsiTheme="majorHAnsi" w:cstheme="majorHAnsi"/>
-                <w:lang w:val="en-US"/>
-              </w:rPr>
-              <w:fldChar w:fldCharType="end"/>
-            </w:r>
-            <w:r>
-              <w:rPr>
-                <w:rFonts w:asciiTheme="majorHAnsi" w:hAnsiTheme="majorHAnsi" w:cstheme="majorHAnsi"/>
-                <w:lang w:val="en-US"/>
-              </w:rPr>
-              <w:t> values</w:t>
-            </w:r>
-            <w:r>
-              <w:rPr>
-                <w:rFonts w:asciiTheme="majorHAnsi" w:hAnsiTheme="majorHAnsi" w:cstheme="majorHAnsi"/>
-                <w:lang w:val="en-US"/>
-              </w:rPr>
-              <w:t xml:space="preserve"> and depends on the context</w:t>
-            </w:r>
-            <w:r>
-              <w:rPr>
-                <w:rFonts w:asciiTheme="majorHAnsi" w:hAnsiTheme="majorHAnsi" w:cstheme="majorHAnsi"/>
-                <w:lang w:val="en-US"/>
-              </w:rPr>
-              <w:t>.</w:t>
-            </w:r>
-          </w:p>
-          <w:p>
-            <w:pPr>
-              <w:rPr>
-                <w:rFonts w:asciiTheme="majorHAnsi" w:hAnsiTheme="majorHAnsi" w:cstheme="majorHAnsi"/>
-                <w:color w:val="222222"/>
-                <w:lang w:val="en-US"/>
-              </w:rPr>
-            </w:pPr>
-          </w:p>
-          <w:p>
-            <w:pPr>
-              <w:rPr>
-                <w:rFonts w:asciiTheme="majorHAnsi" w:hAnsiTheme="majorHAnsi" w:cstheme="majorHAnsi"/>
-                <w:color w:val="222222"/>
-                <w:lang w:val="en-US"/>
-              </w:rPr>
-            </w:pPr>
+                <w:color w:val="222222"/>
+                <w:lang w:val="en-US"/>
+              </w:rPr>
+              <w:t>A </w:t>
+            </w:r>
+            <w:r>
+              <w:rPr>
+                <w:rFonts w:asciiTheme="majorHAnsi" w:hAnsiTheme="majorHAnsi" w:cstheme="majorHAnsi"/>
+                <w:bCs/>
+                <w:color w:val="222222"/>
+                <w:lang w:val="en-US"/>
+              </w:rPr>
+              <w:t>time series</w:t>
+            </w:r>
+            <w:r>
+              <w:rPr>
+                <w:rFonts w:asciiTheme="majorHAnsi" w:hAnsiTheme="majorHAnsi" w:cstheme="majorHAnsi"/>
+                <w:color w:val="222222"/>
+                <w:lang w:val="en-US"/>
+              </w:rPr>
+              <w:t> is a series of </w:t>
+            </w:r>
+            <w:hyperlink r:id="rId13" w:tooltip="Data point" w:history="1">
+              <w:r>
+                <w:rPr>
+                  <w:rStyle w:val="Hyperlink"/>
+                  <w:rFonts w:asciiTheme="majorHAnsi" w:hAnsiTheme="majorHAnsi" w:cstheme="majorHAnsi"/>
+                  <w:color w:val="0B0080"/>
+                  <w:lang w:val="en-US"/>
+                </w:rPr>
+                <w:t>data points</w:t>
+              </w:r>
+            </w:hyperlink>
+            <w:r>
+              <w:rPr>
+                <w:rFonts w:asciiTheme="majorHAnsi" w:hAnsiTheme="majorHAnsi" w:cstheme="majorHAnsi"/>
+                <w:color w:val="222222"/>
+                <w:lang w:val="en-US"/>
+              </w:rPr>
+              <w:t xml:space="preserve"> indexed (or listed or graphed) in </w:t>
+            </w:r>
+            <w:r>
+              <w:rPr>
+                <w:rFonts w:asciiTheme="majorHAnsi" w:hAnsiTheme="majorHAnsi" w:cstheme="majorHAnsi"/>
+                <w:b/>
+                <w:color w:val="222222"/>
+                <w:lang w:val="en-US"/>
+              </w:rPr>
+              <w:t xml:space="preserve">time order. </w:t>
+            </w:r>
+            <w:r>
+              <w:rPr>
+                <w:rFonts w:asciiTheme="majorHAnsi" w:hAnsiTheme="majorHAnsi" w:cstheme="majorHAnsi"/>
+                <w:color w:val="222222"/>
+                <w:lang w:val="en-US"/>
+              </w:rPr>
+              <w:t>Most commonly, a time series is a </w:t>
+            </w:r>
+            <w:hyperlink r:id="rId14" w:tooltip="Sequence" w:history="1">
+              <w:r>
+                <w:rPr>
+                  <w:rStyle w:val="Hyperlink"/>
+                  <w:rFonts w:asciiTheme="majorHAnsi" w:hAnsiTheme="majorHAnsi" w:cstheme="majorHAnsi"/>
+                  <w:color w:val="0B0080"/>
+                  <w:lang w:val="en-US"/>
+                </w:rPr>
+                <w:t>sequence</w:t>
+              </w:r>
+            </w:hyperlink>
+            <w:r>
+              <w:rPr>
+                <w:rFonts w:asciiTheme="majorHAnsi" w:hAnsiTheme="majorHAnsi" w:cstheme="majorHAnsi"/>
+                <w:color w:val="222222"/>
+                <w:lang w:val="en-US"/>
+              </w:rPr>
+              <w:t> taken at successive equally spaced points in time. Thus it is a sequence of </w:t>
+            </w:r>
+            <w:hyperlink r:id="rId15" w:tooltip="Discrete-time" w:history="1">
+              <w:r>
+                <w:rPr>
+                  <w:rStyle w:val="Hyperlink"/>
+                  <w:rFonts w:asciiTheme="majorHAnsi" w:hAnsiTheme="majorHAnsi" w:cstheme="majorHAnsi"/>
+                  <w:color w:val="0B0080"/>
+                  <w:lang w:val="en-US"/>
+                </w:rPr>
+                <w:t>discrete-time</w:t>
+              </w:r>
+            </w:hyperlink>
+            <w:r>
+              <w:rPr>
+                <w:rFonts w:asciiTheme="majorHAnsi" w:hAnsiTheme="majorHAnsi" w:cstheme="majorHAnsi"/>
+                <w:color w:val="222222"/>
+                <w:lang w:val="en-US"/>
+              </w:rPr>
+              <w:t> data.</w:t>
+            </w:r>
+            <w:r>
+              <w:rPr>
+                <w:rFonts w:asciiTheme="majorHAnsi" w:hAnsiTheme="majorHAnsi" w:cstheme="majorHAnsi"/>
+                <w:color w:val="222222"/>
+                <w:lang w:val="en-US"/>
+              </w:rPr>
+              <w:br/>
+            </w:r>
+          </w:p>
+          <w:p>
+            <w:pPr>
+              <w:rPr>
+                <w:rFonts w:asciiTheme="majorHAnsi" w:hAnsiTheme="majorHAnsi" w:cstheme="majorHAnsi"/>
+                <w:color w:val="222222"/>
+                <w:lang w:val="en-US"/>
+              </w:rPr>
+            </w:pPr>
+            <w:r>
+              <w:rPr>
+                <w:rFonts w:asciiTheme="majorHAnsi" w:hAnsiTheme="majorHAnsi" w:cstheme="majorHAnsi"/>
+                <w:lang w:val="en-US"/>
+              </w:rPr>
+              <w:t>A discrete variable over a particular range of real values is one for which, for any value in the range that the variable is permitted to take on, there is a positive minimum distance to the nearest other permissible value. The number of permitted values is either finite or countably infinite.</w:t>
+            </w:r>
+          </w:p>
+          <w:p>
+            <w:pPr>
+              <w:rPr>
+                <w:rFonts w:asciiTheme="majorHAnsi" w:hAnsiTheme="majorHAnsi" w:cstheme="majorHAnsi"/>
+                <w:color w:val="222222"/>
+                <w:lang w:val="en-US"/>
+              </w:rPr>
+            </w:pPr>
+            <w:r>
+              <w:rPr>
+                <w:rFonts w:asciiTheme="majorHAnsi" w:hAnsiTheme="majorHAnsi" w:cstheme="majorHAnsi"/>
+                <w:color w:val="222222"/>
+                <w:lang w:val="en-US"/>
+              </w:rPr>
+              <w:br/>
+            </w:r>
             <w:r>
               <w:rPr>
                 <w:rFonts w:asciiTheme="majorHAnsi" w:hAnsiTheme="majorHAnsi" w:cstheme="majorHAnsi"/>
@@ -2495,52 +2507,34 @@
               </w:rPr>
               <w:t>(</w:t>
             </w:r>
-            <w:r>
-              <w:fldChar w:fldCharType="begin"/>
-            </w:r>
-            <w:r>
-              <w:rPr>
-                <w:lang w:val="en-US"/>
-              </w:rPr>
-              <w:instrText xml:space="preserve"> HYPERLINK "https://en.wikipedia.org/wiki/Discrete_time_and_continuous_time" </w:instrText>
-            </w:r>
-            <w:r>
-              <w:fldChar w:fldCharType="separate"/>
-            </w:r>
-            <w:r>
-              <w:rPr>
-                <w:rStyle w:val="Hyperlink"/>
-                <w:rFonts w:asciiTheme="majorHAnsi" w:hAnsiTheme="majorHAnsi" w:cstheme="majorHAnsi"/>
-                <w:lang w:val="en-US"/>
-              </w:rPr>
-              <w:t>https://en.wikipedia.org/wiki/</w:t>
-            </w:r>
-            <w:r>
-              <w:rPr>
-                <w:rStyle w:val="Hyperlink"/>
-                <w:rFonts w:asciiTheme="majorHAnsi" w:hAnsiTheme="majorHAnsi" w:cstheme="majorHAnsi"/>
-                <w:lang w:val="en-US"/>
-              </w:rPr>
-              <w:br/>
-            </w:r>
-            <w:proofErr w:type="spellStart"/>
-            <w:r>
-              <w:rPr>
-                <w:rStyle w:val="Hyperlink"/>
-                <w:rFonts w:asciiTheme="majorHAnsi" w:hAnsiTheme="majorHAnsi" w:cstheme="majorHAnsi"/>
-                <w:lang w:val="en-US"/>
-              </w:rPr>
-              <w:t>Discrete_time_and_continuous_time</w:t>
-            </w:r>
-            <w:proofErr w:type="spellEnd"/>
-            <w:r>
-              <w:rPr>
-                <w:rStyle w:val="Hyperlink"/>
-                <w:rFonts w:asciiTheme="majorHAnsi" w:hAnsiTheme="majorHAnsi" w:cstheme="majorHAnsi"/>
-                <w:lang w:val="en-US"/>
-              </w:rPr>
-              <w:fldChar w:fldCharType="end"/>
-            </w:r>
+            <w:hyperlink r:id="rId16" w:history="1">
+              <w:r>
+                <w:rPr>
+                  <w:rStyle w:val="Hyperlink"/>
+                  <w:rFonts w:asciiTheme="majorHAnsi" w:hAnsiTheme="majorHAnsi" w:cstheme="majorHAnsi"/>
+                  <w:lang w:val="en-US"/>
+                </w:rPr>
+                <w:t>https://en.wikipedia.org/wiki/</w:t>
+              </w:r>
+              <w:r>
+                <w:rPr>
+                  <w:rStyle w:val="Hyperlink"/>
+                  <w:rFonts w:asciiTheme="majorHAnsi" w:hAnsiTheme="majorHAnsi" w:cstheme="majorHAnsi"/>
+                  <w:lang w:val="en-US"/>
+                </w:rPr>
+                <w:br/>
+              </w:r>
+              <w:proofErr w:type="spellStart"/>
+              <w:r>
+                <w:rPr>
+                  <w:rStyle w:val="Hyperlink"/>
+                  <w:rFonts w:asciiTheme="majorHAnsi" w:hAnsiTheme="majorHAnsi" w:cstheme="majorHAnsi"/>
+                  <w:lang w:val="en-US"/>
+                </w:rPr>
+                <w:t>Discrete_time_and_continuous_time</w:t>
+              </w:r>
+              <w:proofErr w:type="spellEnd"/>
+            </w:hyperlink>
             <w:r>
               <w:rPr>
                 <w:rFonts w:asciiTheme="majorHAnsi" w:hAnsiTheme="majorHAnsi" w:cstheme="majorHAnsi"/>
@@ -2554,125 +2548,50 @@
             <w:pPr>
               <w:rPr>
                 <w:rFonts w:asciiTheme="majorHAnsi" w:hAnsiTheme="majorHAnsi" w:cstheme="majorHAnsi"/>
-                <w:color w:val="222222"/>
-                <w:lang w:val="en-US"/>
-              </w:rPr>
-            </w:pPr>
-          </w:p>
-          <w:p>
-            <w:pPr>
-              <w:rPr>
-                <w:rStyle w:val="Hyperlink"/>
-                <w:rFonts w:asciiTheme="majorHAnsi" w:hAnsiTheme="majorHAnsi" w:cstheme="majorHAnsi"/>
-                <w:lang w:val="en-US"/>
-              </w:rPr>
-            </w:pPr>
-            <w:r>
-              <w:fldChar w:fldCharType="begin"/>
-            </w:r>
-            <w:r>
-              <w:rPr>
-                <w:lang w:val="en-US"/>
-              </w:rPr>
-              <w:instrText xml:space="preserve"> HYPERLINK "https://en.wikipedia.org/wiki/Continuous_or_discrete_variable" \l "Continuous_variable" </w:instrText>
-            </w:r>
-            <w:r>
-              <w:fldChar w:fldCharType="separate"/>
-            </w:r>
-            <w:r>
-              <w:rPr>
-                <w:rStyle w:val="Hyperlink"/>
-                <w:rFonts w:asciiTheme="majorHAnsi" w:hAnsiTheme="majorHAnsi" w:cstheme="majorHAnsi"/>
-                <w:lang w:val="en-US"/>
-              </w:rPr>
-              <w:t>https://en.wikipedia.org/wiki/</w:t>
-            </w:r>
-            <w:r>
-              <w:rPr>
-                <w:rStyle w:val="Hyperlink"/>
-                <w:rFonts w:asciiTheme="majorHAnsi" w:hAnsiTheme="majorHAnsi" w:cstheme="majorHAnsi"/>
-                <w:lang w:val="en-US"/>
-              </w:rPr>
-              <w:br/>
-            </w:r>
-            <w:proofErr w:type="spellStart"/>
-            <w:r>
-              <w:rPr>
-                <w:rStyle w:val="Hyperlink"/>
-                <w:rFonts w:asciiTheme="majorHAnsi" w:hAnsiTheme="majorHAnsi" w:cstheme="majorHAnsi"/>
-                <w:lang w:val="en-US"/>
-              </w:rPr>
-              <w:t>Continuous_or_discrete_variable#Continuous_variable</w:t>
-            </w:r>
-            <w:proofErr w:type="spellEnd"/>
-            <w:r>
-              <w:rPr>
-                <w:rStyle w:val="Hyperlink"/>
-                <w:rFonts w:asciiTheme="majorHAnsi" w:hAnsiTheme="majorHAnsi" w:cstheme="majorHAnsi"/>
-                <w:lang w:val="en-US"/>
-              </w:rPr>
-              <w:fldChar w:fldCharType="end"/>
-            </w:r>
-          </w:p>
-          <w:p>
-            <w:pPr>
-              <w:rPr>
-                <w:rStyle w:val="Hyperlink"/>
-                <w:rFonts w:asciiTheme="majorHAnsi" w:hAnsiTheme="majorHAnsi" w:cstheme="majorHAnsi"/>
-                <w:lang w:val="en-US"/>
-              </w:rPr>
-            </w:pPr>
-          </w:p>
-          <w:p>
-            <w:pPr>
-              <w:rPr>
-                <w:rFonts w:asciiTheme="majorHAnsi" w:hAnsiTheme="majorHAnsi" w:cstheme="majorHAnsi"/>
-                <w:color w:val="222222"/>
-                <w:lang w:val="en-US"/>
-              </w:rPr>
-            </w:pPr>
-            <w:r>
-              <w:fldChar w:fldCharType="begin"/>
-            </w:r>
-            <w:r>
-              <w:rPr>
-                <w:lang w:val="en-US"/>
-              </w:rPr>
-              <w:instrText xml:space="preserve"> HYPERLINK "https://wirelesspi.com/continuous-time-vs-discrete-time-signals/" </w:instrText>
-            </w:r>
-            <w:r>
-              <w:fldChar w:fldCharType="separate"/>
-            </w:r>
-            <w:r>
-              <w:rPr>
-                <w:rStyle w:val="Hyperlink"/>
-                <w:rFonts w:asciiTheme="majorHAnsi" w:hAnsiTheme="majorHAnsi" w:cstheme="majorHAnsi"/>
-                <w:lang w:val="en-US"/>
-              </w:rPr>
-              <w:t>https://wirelesspi.com/continuous-time-vs-discrete-time-signals/</w:t>
-            </w:r>
-            <w:r>
-              <w:rPr>
-                <w:rStyle w:val="Hyperlink"/>
-                <w:rFonts w:asciiTheme="majorHAnsi" w:hAnsiTheme="majorHAnsi" w:cstheme="majorHAnsi"/>
-              </w:rPr>
-              <w:fldChar w:fldCharType="end"/>
-            </w:r>
-          </w:p>
-          <w:p>
-            <w:pPr>
-              <w:rPr>
-                <w:rFonts w:asciiTheme="majorHAnsi" w:hAnsiTheme="majorHAnsi" w:cstheme="majorHAnsi"/>
-                <w:color w:val="222222"/>
-                <w:lang w:val="en-US"/>
-              </w:rPr>
-            </w:pPr>
-          </w:p>
-          <w:p>
-            <w:pPr>
-              <w:rPr>
-                <w:rFonts w:asciiTheme="majorHAnsi" w:hAnsiTheme="majorHAnsi" w:cstheme="majorHAnsi"/>
-                <w:color w:val="222222"/>
+                <w:lang w:val="en-US"/>
+              </w:rPr>
+            </w:pPr>
+          </w:p>
+          <w:p>
+            <w:pPr>
+              <w:rPr>
+                <w:rFonts w:asciiTheme="majorHAnsi" w:hAnsiTheme="majorHAnsi" w:cstheme="majorHAnsi"/>
+                <w:lang w:val="en-US"/>
+              </w:rPr>
+            </w:pPr>
+            <w:hyperlink r:id="rId17" w:anchor="Continuous_variable" w:history="1">
+              <w:r>
+                <w:rPr>
+                  <w:rStyle w:val="Hyperlink"/>
+                  <w:rFonts w:asciiTheme="majorHAnsi" w:hAnsiTheme="majorHAnsi" w:cstheme="majorHAnsi"/>
+                  <w:lang w:val="en-US"/>
+                </w:rPr>
+                <w:t>https://en.wikipedia.org/wiki/</w:t>
+              </w:r>
+              <w:r>
+                <w:rPr>
+                  <w:rStyle w:val="Hyperlink"/>
+                  <w:rFonts w:asciiTheme="majorHAnsi" w:hAnsiTheme="majorHAnsi" w:cstheme="majorHAnsi"/>
+                  <w:lang w:val="en-US"/>
+                </w:rPr>
+                <w:br/>
+              </w:r>
+              <w:proofErr w:type="spellStart"/>
+              <w:r>
+                <w:rPr>
+                  <w:rStyle w:val="Hyperlink"/>
+                  <w:rFonts w:asciiTheme="majorHAnsi" w:hAnsiTheme="majorHAnsi" w:cstheme="majorHAnsi"/>
+                  <w:lang w:val="en-US"/>
+                </w:rPr>
+                <w:t>Continuous_or_discrete_variable#Continuous_variable</w:t>
+              </w:r>
+              <w:proofErr w:type="spellEnd"/>
+            </w:hyperlink>
+          </w:p>
+          <w:p>
+            <w:pPr>
+              <w:rPr>
+                <w:rFonts w:asciiTheme="majorHAnsi" w:hAnsiTheme="majorHAnsi" w:cstheme="majorHAnsi"/>
                 <w:lang w:val="en-US"/>
               </w:rPr>
             </w:pPr>
@@ -2694,6 +2613,338 @@
                 <w:rFonts w:asciiTheme="majorHAnsi" w:hAnsiTheme="majorHAnsi" w:cstheme="majorHAnsi"/>
                 <w:lang w:val="en-US"/>
               </w:rPr>
+              <w:t xml:space="preserve">When we take a look at the data we see an increasing trend of mobile phones connected to the internet </w:t>
+            </w:r>
+            <w:r>
+              <w:rPr>
+                <w:rFonts w:asciiTheme="majorHAnsi" w:hAnsiTheme="majorHAnsi" w:cstheme="majorHAnsi"/>
+                <w:b/>
+                <w:lang w:val="en-US"/>
+              </w:rPr>
+              <w:t>each year</w:t>
+            </w:r>
+            <w:r>
+              <w:rPr>
+                <w:rFonts w:asciiTheme="majorHAnsi" w:hAnsiTheme="majorHAnsi" w:cstheme="majorHAnsi"/>
+                <w:lang w:val="en-US"/>
+              </w:rPr>
+              <w:t xml:space="preserve"> </w:t>
+            </w:r>
+            <w:r>
+              <w:rPr>
+                <w:rFonts w:asciiTheme="majorHAnsi" w:hAnsiTheme="majorHAnsi" w:cstheme="majorHAnsi"/>
+                <w:lang w:val="en-US"/>
+              </w:rPr>
+              <w:t>f</w:t>
+            </w:r>
+            <w:r>
+              <w:rPr>
+                <w:rFonts w:asciiTheme="majorHAnsi" w:hAnsiTheme="majorHAnsi" w:cstheme="majorHAnsi"/>
+                <w:lang w:val="en-US"/>
+              </w:rPr>
+              <w:t xml:space="preserve">rom 1990 till </w:t>
+            </w:r>
+            <w:r>
+              <w:rPr>
+                <w:rFonts w:asciiTheme="majorHAnsi" w:hAnsiTheme="majorHAnsi" w:cstheme="majorHAnsi"/>
+                <w:lang w:val="en-US"/>
+              </w:rPr>
+              <w:t>2000</w:t>
+            </w:r>
+          </w:p>
+        </w:tc>
+      </w:tr>
+      <w:tr>
+        <w:tc>
+          <w:tcPr>
+            <w:tcW w:w="1009" w:type="dxa"/>
+          </w:tcPr>
+          <w:p>
+            <w:pPr>
+              <w:rPr>
+                <w:rFonts w:asciiTheme="majorHAnsi" w:hAnsiTheme="majorHAnsi" w:cstheme="majorHAnsi"/>
+                <w:lang w:val="en-US"/>
+              </w:rPr>
+            </w:pPr>
+          </w:p>
+        </w:tc>
+        <w:tc>
+          <w:tcPr>
+            <w:tcW w:w="1680" w:type="dxa"/>
+          </w:tcPr>
+          <w:p>
+            <w:pPr>
+              <w:rPr>
+                <w:rFonts w:asciiTheme="majorHAnsi" w:hAnsiTheme="majorHAnsi" w:cstheme="majorHAnsi"/>
+                <w:lang w:val="en-US"/>
+              </w:rPr>
+            </w:pPr>
+            <w:r>
+              <w:rPr>
+                <w:rFonts w:asciiTheme="majorHAnsi" w:hAnsiTheme="majorHAnsi" w:cstheme="majorHAnsi"/>
+                <w:lang w:val="en-US"/>
+              </w:rPr>
+              <w:t>Time series</w:t>
+            </w:r>
+          </w:p>
+          <w:p>
+            <w:pPr>
+              <w:rPr>
+                <w:rFonts w:asciiTheme="majorHAnsi" w:hAnsiTheme="majorHAnsi" w:cstheme="majorHAnsi"/>
+                <w:lang w:val="en-US"/>
+              </w:rPr>
+            </w:pPr>
+            <w:r>
+              <w:rPr>
+                <w:rFonts w:asciiTheme="majorHAnsi" w:hAnsiTheme="majorHAnsi" w:cstheme="majorHAnsi"/>
+                <w:lang w:val="en-US"/>
+              </w:rPr>
+              <w:t>(continuous</w:t>
+            </w:r>
+            <w:r>
+              <w:rPr>
+                <w:rFonts w:asciiTheme="majorHAnsi" w:hAnsiTheme="majorHAnsi" w:cstheme="majorHAnsi"/>
+                <w:lang w:val="en-US"/>
+              </w:rPr>
+              <w:t xml:space="preserve"> (variable)</w:t>
+            </w:r>
+            <w:r>
+              <w:rPr>
+                <w:rFonts w:asciiTheme="majorHAnsi" w:hAnsiTheme="majorHAnsi" w:cstheme="majorHAnsi"/>
+                <w:lang w:val="en-US"/>
+              </w:rPr>
+              <w:t>)</w:t>
+            </w:r>
+          </w:p>
+        </w:tc>
+        <w:tc>
+          <w:tcPr>
+            <w:tcW w:w="5462" w:type="dxa"/>
+          </w:tcPr>
+          <w:p>
+            <w:pPr>
+              <w:rPr>
+                <w:rFonts w:asciiTheme="majorHAnsi" w:hAnsiTheme="majorHAnsi" w:cstheme="majorHAnsi"/>
+                <w:color w:val="222222"/>
+                <w:lang w:val="en-US"/>
+              </w:rPr>
+            </w:pPr>
+            <w:r>
+              <w:rPr>
+                <w:rFonts w:asciiTheme="majorHAnsi" w:hAnsiTheme="majorHAnsi" w:cstheme="majorHAnsi"/>
+                <w:lang w:val="en-US"/>
+              </w:rPr>
+              <w:t>Time as a</w:t>
+            </w:r>
+            <w:r>
+              <w:rPr>
+                <w:rFonts w:asciiTheme="majorHAnsi" w:hAnsiTheme="majorHAnsi" w:cstheme="majorHAnsi"/>
+                <w:lang w:val="en-US"/>
+              </w:rPr>
+              <w:t> continuous variable is one which can take on infinitely many, </w:t>
+            </w:r>
+            <w:hyperlink r:id="rId18" w:tooltip="Uncountable set" w:history="1">
+              <w:r>
+                <w:rPr>
+                  <w:rFonts w:asciiTheme="majorHAnsi" w:hAnsiTheme="majorHAnsi" w:cstheme="majorHAnsi"/>
+                  <w:lang w:val="en-US"/>
+                </w:rPr>
+                <w:t>uncountable</w:t>
+              </w:r>
+            </w:hyperlink>
+            <w:r>
+              <w:rPr>
+                <w:rFonts w:asciiTheme="majorHAnsi" w:hAnsiTheme="majorHAnsi" w:cstheme="majorHAnsi"/>
+                <w:lang w:val="en-US"/>
+              </w:rPr>
+              <w:t> values</w:t>
+            </w:r>
+            <w:r>
+              <w:rPr>
+                <w:rFonts w:asciiTheme="majorHAnsi" w:hAnsiTheme="majorHAnsi" w:cstheme="majorHAnsi"/>
+                <w:lang w:val="en-US"/>
+              </w:rPr>
+              <w:t xml:space="preserve"> and depends on the context</w:t>
+            </w:r>
+            <w:r>
+              <w:rPr>
+                <w:rFonts w:asciiTheme="majorHAnsi" w:hAnsiTheme="majorHAnsi" w:cstheme="majorHAnsi"/>
+                <w:lang w:val="en-US"/>
+              </w:rPr>
+              <w:t>.</w:t>
+            </w:r>
+          </w:p>
+          <w:p>
+            <w:pPr>
+              <w:rPr>
+                <w:rFonts w:asciiTheme="majorHAnsi" w:hAnsiTheme="majorHAnsi" w:cstheme="majorHAnsi"/>
+                <w:color w:val="222222"/>
+                <w:lang w:val="en-US"/>
+              </w:rPr>
+            </w:pPr>
+          </w:p>
+          <w:p>
+            <w:pPr>
+              <w:rPr>
+                <w:rFonts w:asciiTheme="majorHAnsi" w:hAnsiTheme="majorHAnsi" w:cstheme="majorHAnsi"/>
+                <w:color w:val="222222"/>
+                <w:lang w:val="en-US"/>
+              </w:rPr>
+            </w:pPr>
+            <w:r>
+              <w:rPr>
+                <w:rFonts w:asciiTheme="majorHAnsi" w:hAnsiTheme="majorHAnsi" w:cstheme="majorHAnsi"/>
+                <w:color w:val="222222"/>
+                <w:lang w:val="en-US"/>
+              </w:rPr>
+              <w:t>(</w:t>
+            </w:r>
+            <w:hyperlink r:id="rId19" w:history="1">
+              <w:r>
+                <w:rPr>
+                  <w:rStyle w:val="Hyperlink"/>
+                  <w:rFonts w:asciiTheme="majorHAnsi" w:hAnsiTheme="majorHAnsi" w:cstheme="majorHAnsi"/>
+                  <w:lang w:val="en-US"/>
+                </w:rPr>
+                <w:t>https://en.wikipedia.org/wiki/</w:t>
+              </w:r>
+              <w:r>
+                <w:rPr>
+                  <w:rStyle w:val="Hyperlink"/>
+                  <w:rFonts w:asciiTheme="majorHAnsi" w:hAnsiTheme="majorHAnsi" w:cstheme="majorHAnsi"/>
+                  <w:lang w:val="en-US"/>
+                </w:rPr>
+                <w:br/>
+              </w:r>
+              <w:proofErr w:type="spellStart"/>
+              <w:r>
+                <w:rPr>
+                  <w:rStyle w:val="Hyperlink"/>
+                  <w:rFonts w:asciiTheme="majorHAnsi" w:hAnsiTheme="majorHAnsi" w:cstheme="majorHAnsi"/>
+                  <w:lang w:val="en-US"/>
+                </w:rPr>
+                <w:t>Discrete_time_and_continuous_time</w:t>
+              </w:r>
+              <w:proofErr w:type="spellEnd"/>
+            </w:hyperlink>
+            <w:r>
+              <w:rPr>
+                <w:rFonts w:asciiTheme="majorHAnsi" w:hAnsiTheme="majorHAnsi" w:cstheme="majorHAnsi"/>
+                <w:color w:val="222222"/>
+                <w:lang w:val="en-US"/>
+              </w:rPr>
+              <w:t>)</w:t>
+            </w:r>
+          </w:p>
+          <w:p>
+            <w:pPr>
+              <w:rPr>
+                <w:rFonts w:asciiTheme="majorHAnsi" w:hAnsiTheme="majorHAnsi" w:cstheme="majorHAnsi"/>
+                <w:color w:val="222222"/>
+                <w:lang w:val="en-US"/>
+              </w:rPr>
+            </w:pPr>
+          </w:p>
+          <w:p>
+            <w:pPr>
+              <w:rPr>
+                <w:rStyle w:val="Hyperlink"/>
+                <w:rFonts w:asciiTheme="majorHAnsi" w:hAnsiTheme="majorHAnsi" w:cstheme="majorHAnsi"/>
+                <w:lang w:val="en-US"/>
+              </w:rPr>
+            </w:pPr>
+            <w:hyperlink r:id="rId20" w:anchor="Continuous_variable" w:history="1">
+              <w:r>
+                <w:rPr>
+                  <w:rStyle w:val="Hyperlink"/>
+                  <w:rFonts w:asciiTheme="majorHAnsi" w:hAnsiTheme="majorHAnsi" w:cstheme="majorHAnsi"/>
+                  <w:lang w:val="en-US"/>
+                </w:rPr>
+                <w:t>https://en.wikipedia.org/wiki/</w:t>
+              </w:r>
+              <w:r>
+                <w:rPr>
+                  <w:rStyle w:val="Hyperlink"/>
+                  <w:rFonts w:asciiTheme="majorHAnsi" w:hAnsiTheme="majorHAnsi" w:cstheme="majorHAnsi"/>
+                  <w:lang w:val="en-US"/>
+                </w:rPr>
+                <w:br/>
+              </w:r>
+              <w:proofErr w:type="spellStart"/>
+              <w:r>
+                <w:rPr>
+                  <w:rStyle w:val="Hyperlink"/>
+                  <w:rFonts w:asciiTheme="majorHAnsi" w:hAnsiTheme="majorHAnsi" w:cstheme="majorHAnsi"/>
+                  <w:lang w:val="en-US"/>
+                </w:rPr>
+                <w:t>Continuous_or_discrete_variable#Continuous_variable</w:t>
+              </w:r>
+              <w:proofErr w:type="spellEnd"/>
+            </w:hyperlink>
+          </w:p>
+          <w:p>
+            <w:pPr>
+              <w:rPr>
+                <w:rStyle w:val="Hyperlink"/>
+                <w:rFonts w:asciiTheme="majorHAnsi" w:hAnsiTheme="majorHAnsi" w:cstheme="majorHAnsi"/>
+                <w:lang w:val="en-US"/>
+              </w:rPr>
+            </w:pPr>
+          </w:p>
+          <w:p>
+            <w:pPr>
+              <w:rPr>
+                <w:rFonts w:asciiTheme="majorHAnsi" w:hAnsiTheme="majorHAnsi" w:cstheme="majorHAnsi"/>
+                <w:color w:val="222222"/>
+                <w:lang w:val="en-US"/>
+              </w:rPr>
+            </w:pPr>
+            <w:hyperlink r:id="rId21" w:history="1">
+              <w:r>
+                <w:rPr>
+                  <w:rStyle w:val="Hyperlink"/>
+                  <w:rFonts w:asciiTheme="majorHAnsi" w:hAnsiTheme="majorHAnsi" w:cstheme="majorHAnsi"/>
+                  <w:lang w:val="en-US"/>
+                </w:rPr>
+                <w:t>https://wirelesspi.com/continuous-time-vs-discrete-time-signals/</w:t>
+              </w:r>
+            </w:hyperlink>
+          </w:p>
+          <w:p>
+            <w:pPr>
+              <w:rPr>
+                <w:rFonts w:asciiTheme="majorHAnsi" w:hAnsiTheme="majorHAnsi" w:cstheme="majorHAnsi"/>
+                <w:color w:val="222222"/>
+                <w:lang w:val="en-US"/>
+              </w:rPr>
+            </w:pPr>
+          </w:p>
+          <w:p>
+            <w:pPr>
+              <w:rPr>
+                <w:rFonts w:asciiTheme="majorHAnsi" w:hAnsiTheme="majorHAnsi" w:cstheme="majorHAnsi"/>
+                <w:color w:val="222222"/>
+                <w:lang w:val="en-US"/>
+              </w:rPr>
+            </w:pPr>
+          </w:p>
+        </w:tc>
+        <w:tc>
+          <w:tcPr>
+            <w:tcW w:w="1959" w:type="dxa"/>
+          </w:tcPr>
+          <w:p>
+            <w:pPr>
+              <w:rPr>
+                <w:rFonts w:asciiTheme="majorHAnsi" w:hAnsiTheme="majorHAnsi" w:cstheme="majorHAnsi"/>
+                <w:lang w:val="en-US"/>
+              </w:rPr>
+            </w:pPr>
+            <w:r>
+              <w:rPr>
+                <w:rFonts w:asciiTheme="majorHAnsi" w:hAnsiTheme="majorHAnsi" w:cstheme="majorHAnsi"/>
+                <w:lang w:val="en-US"/>
+              </w:rPr>
               <w:t xml:space="preserve">We recorded the running speed of a soccer player at </w:t>
             </w:r>
             <w:r>
@@ -2750,7 +3001,6 @@
           <w:rFonts w:asciiTheme="majorHAnsi" w:hAnsiTheme="majorHAnsi" w:cstheme="majorHAnsi"/>
           <w:lang w:val="en-US"/>
         </w:rPr>
-        <w:lastRenderedPageBreak/>
         <w:t xml:space="preserve">Tabel </w:t>
       </w:r>
       <w:r>
@@ -3058,8 +3308,6 @@
               </w:rPr>
               <w:t>Quantitative vs quantitative reference(s)</w:t>
             </w:r>
-            <w:bookmarkStart w:id="0" w:name="_GoBack"/>
-            <w:bookmarkEnd w:id="0"/>
           </w:p>
         </w:tc>
         <w:tc>
@@ -3141,14 +3389,6 @@
         </w:rPr>
         <w:t xml:space="preserve">After reading several articles, I realized that coding line by line and on the paragraph level were often not meaningful. The paragraph level often featured a combination of more sub-code categories from both coding categories, making it impossible to label the text with only one code. Based on this, I decided to code on the sentence level. </w:t>
       </w:r>
-    </w:p>
-    <w:p>
-      <w:pPr>
-        <w:rPr>
-          <w:rFonts w:asciiTheme="majorHAnsi" w:hAnsiTheme="majorHAnsi" w:cstheme="majorHAnsi"/>
-          <w:lang w:val="en-US"/>
-        </w:rPr>
-      </w:pPr>
     </w:p>
     <w:p>
       <w:pPr>
@@ -3166,6 +3406,252 @@
     </w:sectPr>
   </w:body>
 </w:document>
+</file>
+
+<file path=word/numbering.xml><?xml version="1.0" encoding="utf-8"?>
+<w:numbering xmlns:wpc="http://schemas.microsoft.com/office/word/2010/wordprocessingCanvas" xmlns:cx="http://schemas.microsoft.com/office/drawing/2014/chartex" xmlns:cx1="http://schemas.microsoft.com/office/drawing/2015/9/8/chartex" xmlns:cx2="http://schemas.microsoft.com/office/drawing/2015/10/21/chartex" xmlns:cx3="http://schemas.microsoft.com/office/drawing/2016/5/9/chartex" xmlns:cx4="http://schemas.microsoft.com/office/drawing/2016/5/10/chartex" xmlns:cx5="http://schemas.microsoft.com/office/drawing/2016/5/11/chartex" xmlns:cx6="http://schemas.microsoft.com/office/drawing/2016/5/12/chartex" xmlns:cx7="http://schemas.microsoft.com/office/drawing/2016/5/13/chartex" xmlns:cx8="http://schemas.microsoft.com/office/drawing/2016/5/14/chartex" xmlns:mc="http://schemas.openxmlformats.org/markup-compatibility/2006" xmlns:aink="http://schemas.microsoft.com/office/drawing/2016/ink" xmlns:am3d="http://schemas.microsoft.com/office/drawing/2017/model3d" xmlns:o="urn:schemas-microsoft-com:office:office" xmlns:r="http://schemas.openxmlformats.org/officeDocument/2006/relationships" xmlns:m="http://schemas.openxmlformats.org/officeDocument/2006/math" xmlns:v="urn:schemas-microsoft-com:vml" xmlns:wp14="http://schemas.microsoft.com/office/word/2010/wordprocessingDrawing" xmlns:wp="http://schemas.openxmlformats.org/drawingml/2006/wordprocessingDrawing" xmlns:w10="urn:schemas-microsoft-com:office:word" xmlns:w="http://schemas.openxmlformats.org/wordprocessingml/2006/main" xmlns:w14="http://schemas.microsoft.com/office/word/2010/wordml" xmlns:w15="http://schemas.microsoft.com/office/word/2012/wordml" xmlns:w16cid="http://schemas.microsoft.com/office/word/2016/wordml/cid" xmlns:w16se="http://schemas.microsoft.com/office/word/2015/wordml/symex" xmlns:wpg="http://schemas.microsoft.com/office/word/2010/wordprocessingGroup" xmlns:wpi="http://schemas.microsoft.com/office/word/2010/wordprocessingInk" xmlns:wne="http://schemas.microsoft.com/office/word/2006/wordml" xmlns:wps="http://schemas.microsoft.com/office/word/2010/wordprocessingShape" mc:Ignorable="w14 w15 w16se w16cid wp14">
+  <w:abstractNum w:abstractNumId="0" w15:restartNumberingAfterBreak="0">
+    <w:nsid w:val="65315769"/>
+    <w:multiLevelType w:val="multilevel"/>
+    <w:tmpl w:val="3E7451FE"/>
+    <w:lvl w:ilvl="0">
+      <w:start w:val="1"/>
+      <w:numFmt w:val="bullet"/>
+      <w:lvlText w:val=""/>
+      <w:lvlJc w:val="left"/>
+      <w:pPr>
+        <w:tabs>
+          <w:tab w:val="num" w:pos="720"/>
+        </w:tabs>
+        <w:ind w:left="720" w:hanging="360"/>
+      </w:pPr>
+      <w:rPr>
+        <w:rFonts w:ascii="Symbol" w:hAnsi="Symbol" w:hint="default"/>
+        <w:sz w:val="20"/>
+      </w:rPr>
+    </w:lvl>
+    <w:lvl w:ilvl="1" w:tentative="1">
+      <w:start w:val="1"/>
+      <w:numFmt w:val="bullet"/>
+      <w:lvlText w:val=""/>
+      <w:lvlJc w:val="left"/>
+      <w:pPr>
+        <w:tabs>
+          <w:tab w:val="num" w:pos="1440"/>
+        </w:tabs>
+        <w:ind w:left="1440" w:hanging="360"/>
+      </w:pPr>
+      <w:rPr>
+        <w:rFonts w:ascii="Symbol" w:hAnsi="Symbol" w:hint="default"/>
+        <w:sz w:val="20"/>
+      </w:rPr>
+    </w:lvl>
+    <w:lvl w:ilvl="2" w:tentative="1">
+      <w:start w:val="1"/>
+      <w:numFmt w:val="bullet"/>
+      <w:lvlText w:val=""/>
+      <w:lvlJc w:val="left"/>
+      <w:pPr>
+        <w:tabs>
+          <w:tab w:val="num" w:pos="2160"/>
+        </w:tabs>
+        <w:ind w:left="2160" w:hanging="360"/>
+      </w:pPr>
+      <w:rPr>
+        <w:rFonts w:ascii="Symbol" w:hAnsi="Symbol" w:hint="default"/>
+        <w:sz w:val="20"/>
+      </w:rPr>
+    </w:lvl>
+    <w:lvl w:ilvl="3" w:tentative="1">
+      <w:start w:val="1"/>
+      <w:numFmt w:val="bullet"/>
+      <w:lvlText w:val=""/>
+      <w:lvlJc w:val="left"/>
+      <w:pPr>
+        <w:tabs>
+          <w:tab w:val="num" w:pos="2880"/>
+        </w:tabs>
+        <w:ind w:left="2880" w:hanging="360"/>
+      </w:pPr>
+      <w:rPr>
+        <w:rFonts w:ascii="Symbol" w:hAnsi="Symbol" w:hint="default"/>
+        <w:sz w:val="20"/>
+      </w:rPr>
+    </w:lvl>
+    <w:lvl w:ilvl="4" w:tentative="1">
+      <w:start w:val="1"/>
+      <w:numFmt w:val="bullet"/>
+      <w:lvlText w:val=""/>
+      <w:lvlJc w:val="left"/>
+      <w:pPr>
+        <w:tabs>
+          <w:tab w:val="num" w:pos="3600"/>
+        </w:tabs>
+        <w:ind w:left="3600" w:hanging="360"/>
+      </w:pPr>
+      <w:rPr>
+        <w:rFonts w:ascii="Symbol" w:hAnsi="Symbol" w:hint="default"/>
+        <w:sz w:val="20"/>
+      </w:rPr>
+    </w:lvl>
+    <w:lvl w:ilvl="5" w:tentative="1">
+      <w:start w:val="1"/>
+      <w:numFmt w:val="bullet"/>
+      <w:lvlText w:val=""/>
+      <w:lvlJc w:val="left"/>
+      <w:pPr>
+        <w:tabs>
+          <w:tab w:val="num" w:pos="4320"/>
+        </w:tabs>
+        <w:ind w:left="4320" w:hanging="360"/>
+      </w:pPr>
+      <w:rPr>
+        <w:rFonts w:ascii="Symbol" w:hAnsi="Symbol" w:hint="default"/>
+        <w:sz w:val="20"/>
+      </w:rPr>
+    </w:lvl>
+    <w:lvl w:ilvl="6" w:tentative="1">
+      <w:start w:val="1"/>
+      <w:numFmt w:val="bullet"/>
+      <w:lvlText w:val=""/>
+      <w:lvlJc w:val="left"/>
+      <w:pPr>
+        <w:tabs>
+          <w:tab w:val="num" w:pos="5040"/>
+        </w:tabs>
+        <w:ind w:left="5040" w:hanging="360"/>
+      </w:pPr>
+      <w:rPr>
+        <w:rFonts w:ascii="Symbol" w:hAnsi="Symbol" w:hint="default"/>
+        <w:sz w:val="20"/>
+      </w:rPr>
+    </w:lvl>
+    <w:lvl w:ilvl="7" w:tentative="1">
+      <w:start w:val="1"/>
+      <w:numFmt w:val="bullet"/>
+      <w:lvlText w:val=""/>
+      <w:lvlJc w:val="left"/>
+      <w:pPr>
+        <w:tabs>
+          <w:tab w:val="num" w:pos="5760"/>
+        </w:tabs>
+        <w:ind w:left="5760" w:hanging="360"/>
+      </w:pPr>
+      <w:rPr>
+        <w:rFonts w:ascii="Symbol" w:hAnsi="Symbol" w:hint="default"/>
+        <w:sz w:val="20"/>
+      </w:rPr>
+    </w:lvl>
+    <w:lvl w:ilvl="8" w:tentative="1">
+      <w:start w:val="1"/>
+      <w:numFmt w:val="bullet"/>
+      <w:lvlText w:val=""/>
+      <w:lvlJc w:val="left"/>
+      <w:pPr>
+        <w:tabs>
+          <w:tab w:val="num" w:pos="6480"/>
+        </w:tabs>
+        <w:ind w:left="6480" w:hanging="360"/>
+      </w:pPr>
+      <w:rPr>
+        <w:rFonts w:ascii="Symbol" w:hAnsi="Symbol" w:hint="default"/>
+        <w:sz w:val="20"/>
+      </w:rPr>
+    </w:lvl>
+  </w:abstractNum>
+  <w:abstractNum w:abstractNumId="1" w15:restartNumberingAfterBreak="0">
+    <w:nsid w:val="78CA3261"/>
+    <w:multiLevelType w:val="hybridMultilevel"/>
+    <w:tmpl w:val="4D60BD16"/>
+    <w:lvl w:ilvl="0" w:tplc="0413000F">
+      <w:start w:val="1"/>
+      <w:numFmt w:val="decimal"/>
+      <w:lvlText w:val="%1."/>
+      <w:lvlJc w:val="left"/>
+      <w:pPr>
+        <w:ind w:left="720" w:hanging="360"/>
+      </w:pPr>
+    </w:lvl>
+    <w:lvl w:ilvl="1" w:tplc="04130019">
+      <w:start w:val="1"/>
+      <w:numFmt w:val="lowerLetter"/>
+      <w:lvlText w:val="%2."/>
+      <w:lvlJc w:val="left"/>
+      <w:pPr>
+        <w:ind w:left="1440" w:hanging="360"/>
+      </w:pPr>
+    </w:lvl>
+    <w:lvl w:ilvl="2" w:tplc="0413001B">
+      <w:start w:val="1"/>
+      <w:numFmt w:val="lowerRoman"/>
+      <w:lvlText w:val="%3."/>
+      <w:lvlJc w:val="right"/>
+      <w:pPr>
+        <w:ind w:left="2160" w:hanging="180"/>
+      </w:pPr>
+    </w:lvl>
+    <w:lvl w:ilvl="3" w:tplc="0413000F" w:tentative="1">
+      <w:start w:val="1"/>
+      <w:numFmt w:val="decimal"/>
+      <w:lvlText w:val="%4."/>
+      <w:lvlJc w:val="left"/>
+      <w:pPr>
+        <w:ind w:left="2880" w:hanging="360"/>
+      </w:pPr>
+    </w:lvl>
+    <w:lvl w:ilvl="4" w:tplc="04130019" w:tentative="1">
+      <w:start w:val="1"/>
+      <w:numFmt w:val="lowerLetter"/>
+      <w:lvlText w:val="%5."/>
+      <w:lvlJc w:val="left"/>
+      <w:pPr>
+        <w:ind w:left="3600" w:hanging="360"/>
+      </w:pPr>
+    </w:lvl>
+    <w:lvl w:ilvl="5" w:tplc="0413001B" w:tentative="1">
+      <w:start w:val="1"/>
+      <w:numFmt w:val="lowerRoman"/>
+      <w:lvlText w:val="%6."/>
+      <w:lvlJc w:val="right"/>
+      <w:pPr>
+        <w:ind w:left="4320" w:hanging="180"/>
+      </w:pPr>
+    </w:lvl>
+    <w:lvl w:ilvl="6" w:tplc="0413000F" w:tentative="1">
+      <w:start w:val="1"/>
+      <w:numFmt w:val="decimal"/>
+      <w:lvlText w:val="%7."/>
+      <w:lvlJc w:val="left"/>
+      <w:pPr>
+        <w:ind w:left="5040" w:hanging="360"/>
+      </w:pPr>
+    </w:lvl>
+    <w:lvl w:ilvl="7" w:tplc="04130019" w:tentative="1">
+      <w:start w:val="1"/>
+      <w:numFmt w:val="lowerLetter"/>
+      <w:lvlText w:val="%8."/>
+      <w:lvlJc w:val="left"/>
+      <w:pPr>
+        <w:ind w:left="5760" w:hanging="360"/>
+      </w:pPr>
+    </w:lvl>
+    <w:lvl w:ilvl="8" w:tplc="0413001B" w:tentative="1">
+      <w:start w:val="1"/>
+      <w:numFmt w:val="lowerRoman"/>
+      <w:lvlText w:val="%9."/>
+      <w:lvlJc w:val="right"/>
+      <w:pPr>
+        <w:ind w:left="6480" w:hanging="180"/>
+      </w:pPr>
+    </w:lvl>
+  </w:abstractNum>
+  <w:num w:numId="1">
+    <w:abstractNumId w:val="0"/>
+  </w:num>
+  <w:num w:numId="2">
+    <w:abstractNumId w:val="1"/>
+  </w:num>
+</w:numbering>
 </file>
 
 <file path=word/styles.xml><?xml version="1.0" encoding="utf-8"?>
@@ -3569,7 +4055,6 @@
   <w:style w:type="character" w:default="1" w:styleId="Standaardalinea-lettertype">
     <w:name w:val="Default Paragraph Font"/>
     <w:uiPriority w:val="1"/>
-    <w:semiHidden/>
     <w:unhideWhenUsed/>
   </w:style>
   <w:style w:type="table" w:default="1" w:styleId="Standaardtabel">
@@ -3789,6 +4274,17 @@
       <w:color w:val="808080"/>
       <w:shd w:val="clear" w:color="auto" w:fill="E6E6E6"/>
     </w:rPr>
+  </w:style>
+  <w:style w:type="paragraph" w:styleId="Lijstalinea">
+    <w:name w:val="List Paragraph"/>
+    <w:basedOn w:val="Standaard"/>
+    <w:uiPriority w:val="34"/>
+    <w:qFormat/>
+    <w:rsid w:val="00D454A9"/>
+    <w:pPr>
+      <w:ind w:left="720"/>
+      <w:contextualSpacing/>
+    </w:pPr>
   </w:style>
 </w:styles>
 </file>

</xml_diff>